<commit_message>
Continued updating the labs
</commit_message>
<xml_diff>
--- a/WebApiLab/WebApi Lab.docx
+++ b/WebApiLab/WebApi Lab.docx
@@ -20,7 +20,23 @@
         </w:numPr>
       </w:pPr>
       <w:r>
-        <w:t>If you don’t already have Visual Studio, MonoDevelop, or Xamarin Studio installed, install one of the following:</w:t>
+        <w:t xml:space="preserve">If you don’t already have Visual Studio, </w:t>
+      </w:r>
+      <w:proofErr w:type="spellStart"/>
+      <w:r>
+        <w:t>MonoDevelop</w:t>
+      </w:r>
+      <w:proofErr w:type="spellEnd"/>
+      <w:r>
+        <w:t xml:space="preserve">, or </w:t>
+      </w:r>
+      <w:proofErr w:type="spellStart"/>
+      <w:r>
+        <w:t>Xamarin</w:t>
+      </w:r>
+      <w:proofErr w:type="spellEnd"/>
+      <w:r>
+        <w:t xml:space="preserve"> Studio installed, install one of the following:</w:t>
       </w:r>
     </w:p>
     <w:p>
@@ -51,8 +67,13 @@
           <w:numId w:val="12"/>
         </w:numPr>
       </w:pPr>
-      <w:r>
-        <w:t xml:space="preserve">Xamarin Studio - </w:t>
+      <w:proofErr w:type="spellStart"/>
+      <w:r>
+        <w:t>Xamarin</w:t>
+      </w:r>
+      <w:proofErr w:type="spellEnd"/>
+      <w:r>
+        <w:t xml:space="preserve"> Studio - </w:t>
       </w:r>
       <w:hyperlink r:id="rId6" w:history="1">
         <w:r>
@@ -71,8 +92,13 @@
           <w:numId w:val="12"/>
         </w:numPr>
       </w:pPr>
-      <w:r>
-        <w:t xml:space="preserve">MonoDevelop - </w:t>
+      <w:proofErr w:type="spellStart"/>
+      <w:r>
+        <w:t>MonoDevelop</w:t>
+      </w:r>
+      <w:proofErr w:type="spellEnd"/>
+      <w:r>
+        <w:t xml:space="preserve"> - </w:t>
       </w:r>
       <w:hyperlink r:id="rId7" w:history="1">
         <w:r>
@@ -124,7 +150,31 @@
         </w:numPr>
       </w:pPr>
       <w:r>
-        <w:t xml:space="preserve">If you installed Xamarin Studio or MonoDevelop in step 1, get the project template by following theinstructions at </w:t>
+        <w:t xml:space="preserve">If you installed </w:t>
+      </w:r>
+      <w:proofErr w:type="spellStart"/>
+      <w:r>
+        <w:t>Xamarin</w:t>
+      </w:r>
+      <w:proofErr w:type="spellEnd"/>
+      <w:r>
+        <w:t xml:space="preserve"> Studio or </w:t>
+      </w:r>
+      <w:proofErr w:type="spellStart"/>
+      <w:r>
+        <w:t>MonoDevelop</w:t>
+      </w:r>
+      <w:proofErr w:type="spellEnd"/>
+      <w:r>
+        <w:t xml:space="preserve"> in step 1, get the project template by following </w:t>
+      </w:r>
+      <w:proofErr w:type="spellStart"/>
+      <w:r>
+        <w:t>theinstructions</w:t>
+      </w:r>
+      <w:proofErr w:type="spellEnd"/>
+      <w:r>
+        <w:t xml:space="preserve"> at </w:t>
       </w:r>
       <w:hyperlink r:id="rId9" w:history="1">
         <w:r>
@@ -153,7 +203,23 @@
         </w:numPr>
       </w:pPr>
       <w:r>
-        <w:t>Open the GuitarExample solution from the GuitarWebApi folder and verify that it compiles/runs.</w:t>
+        <w:t xml:space="preserve">Open the </w:t>
+      </w:r>
+      <w:proofErr w:type="spellStart"/>
+      <w:r>
+        <w:t>GuitarExample</w:t>
+      </w:r>
+      <w:proofErr w:type="spellEnd"/>
+      <w:r>
+        <w:t xml:space="preserve"> solution from the </w:t>
+      </w:r>
+      <w:proofErr w:type="spellStart"/>
+      <w:r>
+        <w:t>GuitarWebApi</w:t>
+      </w:r>
+      <w:proofErr w:type="spellEnd"/>
+      <w:r>
+        <w:t xml:space="preserve"> folder and verify that it compiles/runs.</w:t>
       </w:r>
     </w:p>
     <w:p>
@@ -170,10 +236,26 @@
         </w:numPr>
       </w:pPr>
       <w:r>
-        <w:t>Expand the GuitarExampleWebApp project, and o</w:t>
-      </w:r>
-      <w:r>
-        <w:t>pen Global.fs. You’ll see that we’ve already started you on your way by implementing a Guitar data structure, or model, and Guitars module. The Guitar model is very simple and contains a mutable Name property. Note that we could use an immutable data structure, but the default formatters in .NET work best with mutable data structures, so we will use that for now.</w:t>
+        <w:t xml:space="preserve">Expand the </w:t>
+      </w:r>
+      <w:proofErr w:type="spellStart"/>
+      <w:r>
+        <w:t>GuitarExampleWebApp</w:t>
+      </w:r>
+      <w:proofErr w:type="spellEnd"/>
+      <w:r>
+        <w:t xml:space="preserve"> project, and o</w:t>
+      </w:r>
+      <w:r>
+        <w:t xml:space="preserve">pen </w:t>
+      </w:r>
+      <w:proofErr w:type="spellStart"/>
+      <w:r>
+        <w:t>Global.fs</w:t>
+      </w:r>
+      <w:proofErr w:type="spellEnd"/>
+      <w:r>
+        <w:t>. You’ll see that we’ve already started you on your way by implementing a Guitar data structure, or model, and Guitars module. The Guitar model is very simple and contains a mutable Name property. Note that we could use an immutable data structure, but the default formatters in .NET work best with mutable data structures, so we will use that for now.</w:t>
       </w:r>
     </w:p>
     <w:p>
@@ -205,7 +287,15 @@
         <w:pStyle w:val="ListParagraph"/>
       </w:pPr>
       <w:r>
-        <w:t>You should also see a comment indicating the location you should add your web API code, as well as the type declaration for Global, which is an HttpApplication. Most of the Global type is already defined, though you should see a comment in the register function indicating where you’ll need to register your APIs.</w:t>
+        <w:t xml:space="preserve">You should also see a comment indicating the location you should add your web API code, as well as the type declaration for Global, which is an </w:t>
+      </w:r>
+      <w:proofErr w:type="spellStart"/>
+      <w:r>
+        <w:t>HttpApplication</w:t>
+      </w:r>
+      <w:proofErr w:type="spellEnd"/>
+      <w:r>
+        <w:t>. Most of the Global type is already defined, though you should see a comment in the register function indicating where you’ll need to register your APIs.</w:t>
       </w:r>
     </w:p>
     <w:p>
@@ -223,7 +313,23 @@
       </w:pPr>
       <w:r>
         <w:lastRenderedPageBreak/>
-        <w:t>If you run this application, you’ll find that you don’t see any data in the UI. We haven’t exposed any APIs yet! Expand the GuitarExampleWeb project and open Index.cshtml. Here we see the markup used to display data from the web APIs, as well as the reference to Scripts/script.js.</w:t>
+        <w:t xml:space="preserve">If you run this application, you’ll find that you don’t see any data in the UI. We haven’t exposed any APIs yet! Expand the </w:t>
+      </w:r>
+      <w:proofErr w:type="spellStart"/>
+      <w:r>
+        <w:t>GuitarExampleWeb</w:t>
+      </w:r>
+      <w:proofErr w:type="spellEnd"/>
+      <w:r>
+        <w:t xml:space="preserve"> project and open </w:t>
+      </w:r>
+      <w:proofErr w:type="spellStart"/>
+      <w:r>
+        <w:t>Index.cshtml</w:t>
+      </w:r>
+      <w:proofErr w:type="spellEnd"/>
+      <w:r>
+        <w:t>. Here we see the markup used to display data from the web APIs, as well as the reference to Scripts/script.js.</w:t>
       </w:r>
     </w:p>
     <w:p>
@@ -240,7 +346,17 @@
         </w:numPr>
       </w:pPr>
       <w:r>
-        <w:t xml:space="preserve">Open the script.js file. This script includes some simple DOM manipulation and ajax calls to retrieve data. </w:t>
+        <w:t xml:space="preserve">Open the script.js file. This script includes some simple DOM manipulation and </w:t>
+      </w:r>
+      <w:proofErr w:type="spellStart"/>
+      <w:proofErr w:type="gramStart"/>
+      <w:r>
+        <w:t>ajax</w:t>
+      </w:r>
+      <w:proofErr w:type="spellEnd"/>
+      <w:proofErr w:type="gramEnd"/>
+      <w:r>
+        <w:t xml:space="preserve"> calls to retrieve data. </w:t>
       </w:r>
       <w:r>
         <w:t>You should see a recurring URL structure that uses “guitars” as the entry point URL. We will implement that API first so that we can start retrieving data.</w:t>
@@ -264,6 +380,7 @@
       <w:r>
         <w:t xml:space="preserve">The </w:t>
       </w:r>
+      <w:proofErr w:type="spellStart"/>
       <w:r>
         <w:rPr>
           <w:rFonts w:ascii="Consolas" w:hAnsi="Consolas" w:cs="Consolas"/>
@@ -271,9 +388,11 @@
         </w:rPr>
         <w:t>System.Net.Http</w:t>
       </w:r>
+      <w:proofErr w:type="spellEnd"/>
       <w:r>
         <w:t xml:space="preserve"> library introduced new, statically-typed HTTP request and response message types to .NET. The ASP.NET Web API library builds on </w:t>
       </w:r>
+      <w:proofErr w:type="spellStart"/>
       <w:r>
         <w:rPr>
           <w:rFonts w:ascii="Consolas" w:hAnsi="Consolas" w:cs="Consolas"/>
@@ -281,9 +400,19 @@
         </w:rPr>
         <w:t>System.Net.Http</w:t>
       </w:r>
-      <w:r>
-        <w:t xml:space="preserve"> and is a terrific platform for building Web APIs. However, it follows the MVC style, which doesn’t fit well with our Guitars module of functions. The GuitarExampleWebApp includes extensions from the </w:t>
-      </w:r>
+      <w:proofErr w:type="spellEnd"/>
+      <w:r>
+        <w:t xml:space="preserve"> and is a terrific platform for building Web APIs. However, it follows the MVC style, which doesn’t fit well with our Guitars module of functions. The </w:t>
+      </w:r>
+      <w:proofErr w:type="spellStart"/>
+      <w:r>
+        <w:t>GuitarExampleWebApp</w:t>
+      </w:r>
+      <w:proofErr w:type="spellEnd"/>
+      <w:r>
+        <w:t xml:space="preserve"> includes extensions from the </w:t>
+      </w:r>
+      <w:proofErr w:type="spellStart"/>
       <w:r>
         <w:rPr>
           <w:rFonts w:ascii="Consolas" w:hAnsi="Consolas" w:cs="Consolas"/>
@@ -291,9 +420,11 @@
         </w:rPr>
         <w:t>FSharp.Net.Http</w:t>
       </w:r>
+      <w:proofErr w:type="spellEnd"/>
       <w:r>
         <w:t xml:space="preserve"> and </w:t>
       </w:r>
+      <w:proofErr w:type="spellStart"/>
       <w:r>
         <w:rPr>
           <w:rFonts w:ascii="Consolas" w:hAnsi="Consolas" w:cs="Consolas"/>
@@ -301,9 +432,19 @@
         </w:rPr>
         <w:t>FSharp.Web.Http</w:t>
       </w:r>
-      <w:r>
-        <w:t xml:space="preserve"> Nuget packages that extend </w:t>
-      </w:r>
+      <w:proofErr w:type="spellEnd"/>
+      <w:r>
+        <w:t xml:space="preserve"> </w:t>
+      </w:r>
+      <w:proofErr w:type="spellStart"/>
+      <w:r>
+        <w:t>Nuget</w:t>
+      </w:r>
+      <w:proofErr w:type="spellEnd"/>
+      <w:r>
+        <w:t xml:space="preserve"> packages that extend </w:t>
+      </w:r>
+      <w:proofErr w:type="spellStart"/>
       <w:r>
         <w:rPr>
           <w:rFonts w:ascii="Consolas" w:hAnsi="Consolas" w:cs="Consolas"/>
@@ -311,6 +452,7 @@
         </w:rPr>
         <w:t>System.Net.Http</w:t>
       </w:r>
+      <w:proofErr w:type="spellEnd"/>
       <w:r>
         <w:t xml:space="preserve"> and Web API classes and allow F# developers to retain their normal style of coding.</w:t>
       </w:r>
@@ -332,12 +474,30 @@
       <w:r>
         <w:t xml:space="preserve">using </w:t>
       </w:r>
+      <w:proofErr w:type="spellStart"/>
+      <w:proofErr w:type="gramStart"/>
       <w:r>
         <w:rPr>
           <w:rFonts w:ascii="Consolas" w:eastAsia="Times New Roman" w:hAnsi="Consolas" w:cs="Consolas"/>
           <w:color w:val="000000"/>
         </w:rPr>
-        <w:t>Guitars.getGuitars()</w:t>
+        <w:t>Guitars.getGuitars</w:t>
+      </w:r>
+      <w:proofErr w:type="spellEnd"/>
+      <w:r>
+        <w:rPr>
+          <w:rFonts w:ascii="Consolas" w:eastAsia="Times New Roman" w:hAnsi="Consolas" w:cs="Consolas"/>
+          <w:color w:val="000000"/>
+        </w:rPr>
+        <w:t>(</w:t>
+      </w:r>
+      <w:proofErr w:type="gramEnd"/>
+      <w:r>
+        <w:rPr>
+          <w:rFonts w:ascii="Consolas" w:eastAsia="Times New Roman" w:hAnsi="Consolas" w:cs="Consolas"/>
+          <w:color w:val="000000"/>
+        </w:rPr>
+        <w:t>)</w:t>
       </w:r>
       <w:r>
         <w:t>.</w:t>
@@ -352,8 +512,12 @@
         </w:numPr>
       </w:pPr>
       <w:r>
-        <w:t xml:space="preserve">Create a function that takes an </w:t>
-      </w:r>
+        <w:t xml:space="preserve">You’ll start by creating a </w:t>
+      </w:r>
+      <w:r>
+        <w:t xml:space="preserve">function that takes an </w:t>
+      </w:r>
+      <w:proofErr w:type="spellStart"/>
       <w:r>
         <w:rPr>
           <w:rFonts w:ascii="Consolas" w:eastAsia="Times New Roman" w:hAnsi="Consolas" w:cs="Consolas"/>
@@ -361,18 +525,73 @@
         </w:rPr>
         <w:t>HttpRequestMessage</w:t>
       </w:r>
+      <w:proofErr w:type="spellEnd"/>
       <w:r>
         <w:t xml:space="preserve"> and returns an </w:t>
       </w:r>
+      <w:proofErr w:type="spellStart"/>
       <w:r>
         <w:rPr>
           <w:rFonts w:ascii="Consolas" w:eastAsia="Times New Roman" w:hAnsi="Consolas" w:cs="Consolas"/>
           <w:color w:val="000000"/>
         </w:rPr>
-        <w:t>Async&lt;HttpResponseMessage&gt;</w:t>
-      </w:r>
-      <w:r>
-        <w:t>:</w:t>
+        <w:t>Async</w:t>
+      </w:r>
+      <w:proofErr w:type="spellEnd"/>
+      <w:r>
+        <w:rPr>
+          <w:rFonts w:ascii="Consolas" w:eastAsia="Times New Roman" w:hAnsi="Consolas" w:cs="Consolas"/>
+          <w:color w:val="000000"/>
+        </w:rPr>
+        <w:t>&lt;</w:t>
+      </w:r>
+      <w:proofErr w:type="spellStart"/>
+      <w:r>
+        <w:rPr>
+          <w:rFonts w:ascii="Consolas" w:eastAsia="Times New Roman" w:hAnsi="Consolas" w:cs="Consolas"/>
+          <w:color w:val="000000"/>
+        </w:rPr>
+        <w:t>HttpResponseMessage</w:t>
+      </w:r>
+      <w:proofErr w:type="spellEnd"/>
+      <w:r>
+        <w:rPr>
+          <w:rFonts w:ascii="Consolas" w:eastAsia="Times New Roman" w:hAnsi="Consolas" w:cs="Consolas"/>
+          <w:color w:val="000000"/>
+        </w:rPr>
+        <w:t>&gt;</w:t>
+      </w:r>
+      <w:r>
+        <w:t xml:space="preserve">. To do this, open the </w:t>
+      </w:r>
+      <w:proofErr w:type="spellStart"/>
+      <w:r>
+        <w:t>Global.fs</w:t>
+      </w:r>
+      <w:proofErr w:type="spellEnd"/>
+      <w:r>
+        <w:t xml:space="preserve"> file in the </w:t>
+      </w:r>
+      <w:proofErr w:type="spellStart"/>
+      <w:r>
+        <w:t>GuitarExampleWebApp</w:t>
+      </w:r>
+      <w:proofErr w:type="spellEnd"/>
+      <w:r>
+        <w:t xml:space="preserve"> project and find the comment that states “</w:t>
+      </w:r>
+      <w:r>
+        <w:rPr>
+          <w:rFonts w:ascii="Consolas" w:hAnsi="Consolas" w:cs="Consolas"/>
+          <w:color w:val="008000"/>
+          <w:sz w:val="19"/>
+          <w:szCs w:val="19"/>
+          <w:highlight w:val="white"/>
+        </w:rPr>
+        <w:t>(* REPLACE with code from Step 1 of the "Add a Get Method" instructions *)</w:t>
+      </w:r>
+      <w:r>
+        <w:t>”. You’ll replace everything between this comment and the comment that follows it with the following:</w:t>
       </w:r>
     </w:p>
     <w:p>
@@ -385,6 +604,7 @@
           <w:color w:val="000000"/>
         </w:rPr>
       </w:pPr>
+      <w:proofErr w:type="gramStart"/>
       <w:r>
         <w:rPr>
           <w:rFonts w:ascii="Consolas" w:hAnsi="Consolas" w:cs="Consolas"/>
@@ -392,12 +612,29 @@
         </w:rPr>
         <w:t>module</w:t>
       </w:r>
-      <w:r>
-        <w:rPr>
-          <w:rFonts w:ascii="Consolas" w:hAnsi="Consolas" w:cs="Consolas"/>
-          <w:color w:val="000000"/>
-        </w:rPr>
-        <w:t> Api =</w:t>
+      <w:proofErr w:type="gramEnd"/>
+      <w:r>
+        <w:rPr>
+          <w:rFonts w:ascii="Consolas" w:hAnsi="Consolas" w:cs="Consolas"/>
+          <w:color w:val="000000"/>
+        </w:rPr>
+        <w:t> </w:t>
+      </w:r>
+      <w:proofErr w:type="spellStart"/>
+      <w:r>
+        <w:rPr>
+          <w:rFonts w:ascii="Consolas" w:hAnsi="Consolas" w:cs="Consolas"/>
+          <w:color w:val="000000"/>
+        </w:rPr>
+        <w:t>Api</w:t>
+      </w:r>
+      <w:proofErr w:type="spellEnd"/>
+      <w:r>
+        <w:rPr>
+          <w:rFonts w:ascii="Consolas" w:hAnsi="Consolas" w:cs="Consolas"/>
+          <w:color w:val="000000"/>
+        </w:rPr>
+        <w:t> =</w:t>
       </w:r>
     </w:p>
     <w:p>
@@ -417,6 +654,7 @@
         </w:rPr>
         <w:t>    </w:t>
       </w:r>
+      <w:proofErr w:type="gramStart"/>
       <w:r>
         <w:rPr>
           <w:rFonts w:ascii="Consolas" w:hAnsi="Consolas" w:cs="Consolas"/>
@@ -424,6 +662,7 @@
         </w:rPr>
         <w:t>open</w:t>
       </w:r>
+      <w:proofErr w:type="gramEnd"/>
       <w:r>
         <w:rPr>
           <w:rFonts w:ascii="Consolas" w:hAnsi="Consolas" w:cs="Consolas"/>
@@ -449,6 +688,7 @@
         </w:rPr>
         <w:t>    </w:t>
       </w:r>
+      <w:proofErr w:type="gramStart"/>
       <w:r>
         <w:rPr>
           <w:rFonts w:ascii="Consolas" w:hAnsi="Consolas" w:cs="Consolas"/>
@@ -456,6 +696,7 @@
         </w:rPr>
         <w:t>open</w:t>
       </w:r>
+      <w:proofErr w:type="gramEnd"/>
       <w:r>
         <w:rPr>
           <w:rFonts w:ascii="Consolas" w:hAnsi="Consolas" w:cs="Consolas"/>
@@ -481,6 +722,7 @@
         </w:rPr>
         <w:t>    </w:t>
       </w:r>
+      <w:proofErr w:type="gramStart"/>
       <w:r>
         <w:rPr>
           <w:rFonts w:ascii="Consolas" w:hAnsi="Consolas" w:cs="Consolas"/>
@@ -488,12 +730,21 @@
         </w:rPr>
         <w:t>open</w:t>
       </w:r>
-      <w:r>
-        <w:rPr>
-          <w:rFonts w:ascii="Consolas" w:hAnsi="Consolas" w:cs="Consolas"/>
-          <w:color w:val="000000"/>
-        </w:rPr>
-        <w:t> System.Web</w:t>
+      <w:proofErr w:type="gramEnd"/>
+      <w:r>
+        <w:rPr>
+          <w:rFonts w:ascii="Consolas" w:hAnsi="Consolas" w:cs="Consolas"/>
+          <w:color w:val="000000"/>
+        </w:rPr>
+        <w:t> </w:t>
+      </w:r>
+      <w:proofErr w:type="spellStart"/>
+      <w:r>
+        <w:rPr>
+          <w:rFonts w:ascii="Consolas" w:hAnsi="Consolas" w:cs="Consolas"/>
+          <w:color w:val="000000"/>
+        </w:rPr>
+        <w:t>System.Web</w:t>
       </w:r>
       <w:r>
         <w:rPr>
@@ -516,6 +767,7 @@
         </w:rPr>
         <w:t>HttpResource</w:t>
       </w:r>
+      <w:proofErr w:type="spellEnd"/>
     </w:p>
     <w:p>
       <w:pPr>
@@ -570,6 +822,7 @@
         </w:rPr>
         <w:t>    </w:t>
       </w:r>
+      <w:proofErr w:type="gramStart"/>
       <w:r>
         <w:rPr>
           <w:rFonts w:ascii="Consolas" w:hAnsi="Consolas" w:cs="Consolas"/>
@@ -577,13 +830,47 @@
         </w:rPr>
         <w:t>let</w:t>
       </w:r>
-      <w:r>
-        <w:rPr>
-          <w:rFonts w:ascii="Consolas" w:hAnsi="Consolas" w:cs="Consolas"/>
-          <w:color w:val="000000"/>
-        </w:rPr>
-        <w:t> getGuitars (request: HttpRequestMessage) = </w:t>
-      </w:r>
+      <w:proofErr w:type="gramEnd"/>
+      <w:r>
+        <w:rPr>
+          <w:rFonts w:ascii="Consolas" w:hAnsi="Consolas" w:cs="Consolas"/>
+          <w:color w:val="000000"/>
+        </w:rPr>
+        <w:t> </w:t>
+      </w:r>
+      <w:proofErr w:type="spellStart"/>
+      <w:r>
+        <w:rPr>
+          <w:rFonts w:ascii="Consolas" w:hAnsi="Consolas" w:cs="Consolas"/>
+          <w:color w:val="000000"/>
+        </w:rPr>
+        <w:t>getGuitars</w:t>
+      </w:r>
+      <w:proofErr w:type="spellEnd"/>
+      <w:r>
+        <w:rPr>
+          <w:rFonts w:ascii="Consolas" w:hAnsi="Consolas" w:cs="Consolas"/>
+          <w:color w:val="000000"/>
+        </w:rPr>
+        <w:t> (request: </w:t>
+      </w:r>
+      <w:proofErr w:type="spellStart"/>
+      <w:r>
+        <w:rPr>
+          <w:rFonts w:ascii="Consolas" w:hAnsi="Consolas" w:cs="Consolas"/>
+          <w:color w:val="000000"/>
+        </w:rPr>
+        <w:t>HttpRequestMessage</w:t>
+      </w:r>
+      <w:proofErr w:type="spellEnd"/>
+      <w:r>
+        <w:rPr>
+          <w:rFonts w:ascii="Consolas" w:hAnsi="Consolas" w:cs="Consolas"/>
+          <w:color w:val="000000"/>
+        </w:rPr>
+        <w:t>) = </w:t>
+      </w:r>
+      <w:proofErr w:type="spellStart"/>
       <w:r>
         <w:rPr>
           <w:rFonts w:ascii="Consolas" w:hAnsi="Consolas" w:cs="Consolas"/>
@@ -591,6 +878,7 @@
         </w:rPr>
         <w:t>async</w:t>
       </w:r>
+      <w:proofErr w:type="spellEnd"/>
       <w:r>
         <w:rPr>
           <w:rFonts w:ascii="Consolas" w:hAnsi="Consolas" w:cs="Consolas"/>
@@ -616,6 +904,7 @@
         </w:rPr>
         <w:t>        </w:t>
       </w:r>
+      <w:proofErr w:type="gramStart"/>
       <w:r>
         <w:rPr>
           <w:rFonts w:ascii="Consolas" w:hAnsi="Consolas" w:cs="Consolas"/>
@@ -623,6 +912,7 @@
         </w:rPr>
         <w:t>return</w:t>
       </w:r>
+      <w:proofErr w:type="gramEnd"/>
       <w:r>
         <w:rPr>
           <w:rFonts w:ascii="Consolas" w:hAnsi="Consolas" w:cs="Consolas"/>
@@ -677,7 +967,13 @@
         </w:numPr>
       </w:pPr>
       <w:r>
-        <w:t xml:space="preserve">Now create an HTTP resource using the </w:t>
+        <w:t xml:space="preserve">Now </w:t>
+      </w:r>
+      <w:r>
+        <w:t xml:space="preserve">you will </w:t>
+      </w:r>
+      <w:r>
+        <w:t xml:space="preserve">create an HTTP resource using the </w:t>
       </w:r>
       <w:r>
         <w:rPr>
@@ -699,6 +995,7 @@
       <w:r>
         <w:t xml:space="preserve"> helper functions from the </w:t>
       </w:r>
+      <w:proofErr w:type="spellStart"/>
       <w:r>
         <w:rPr>
           <w:rFonts w:ascii="Consolas" w:hAnsi="Consolas" w:cs="Consolas"/>
@@ -706,9 +1003,11 @@
         </w:rPr>
         <w:t>HttpResource</w:t>
       </w:r>
+      <w:proofErr w:type="spellEnd"/>
       <w:r>
         <w:t xml:space="preserve"> module we opened above. </w:t>
       </w:r>
+      <w:proofErr w:type="gramStart"/>
       <w:r>
         <w:rPr>
           <w:rFonts w:ascii="Consolas" w:hAnsi="Consolas" w:cs="Consolas"/>
@@ -716,9 +1015,11 @@
         </w:rPr>
         <w:t>route</w:t>
       </w:r>
+      <w:proofErr w:type="gramEnd"/>
       <w:r>
         <w:t xml:space="preserve"> creates an </w:t>
       </w:r>
+      <w:proofErr w:type="spellStart"/>
       <w:r>
         <w:rPr>
           <w:rFonts w:ascii="Consolas" w:hAnsi="Consolas" w:cs="Consolas"/>
@@ -726,9 +1027,11 @@
         </w:rPr>
         <w:t>HttpResource</w:t>
       </w:r>
+      <w:proofErr w:type="spellEnd"/>
       <w:r>
         <w:t xml:space="preserve"> that can be added to an ASP.NET route table. </w:t>
       </w:r>
+      <w:proofErr w:type="gramStart"/>
       <w:r>
         <w:rPr>
           <w:rFonts w:ascii="Consolas" w:hAnsi="Consolas" w:cs="Consolas"/>
@@ -736,9 +1039,11 @@
         </w:rPr>
         <w:t>get</w:t>
       </w:r>
+      <w:proofErr w:type="gramEnd"/>
       <w:r>
         <w:t xml:space="preserve"> is a simple function that creates a tuple containing a </w:t>
       </w:r>
+      <w:proofErr w:type="spellStart"/>
       <w:r>
         <w:rPr>
           <w:rFonts w:ascii="Consolas" w:hAnsi="Consolas" w:cs="Consolas"/>
@@ -746,8 +1051,31 @@
         </w:rPr>
         <w:t>System.Net.Http.HttpMethod</w:t>
       </w:r>
+      <w:proofErr w:type="spellEnd"/>
       <w:r>
         <w:t xml:space="preserve"> and a request handler.</w:t>
+      </w:r>
+      <w:r>
+        <w:t xml:space="preserve"> Take the following code and add it to the </w:t>
+      </w:r>
+      <w:proofErr w:type="spellStart"/>
+      <w:proofErr w:type="gramStart"/>
+      <w:r>
+        <w:t>Api</w:t>
+      </w:r>
+      <w:proofErr w:type="spellEnd"/>
+      <w:proofErr w:type="gramEnd"/>
+      <w:r>
+        <w:t xml:space="preserve"> module</w:t>
+      </w:r>
+      <w:r>
+        <w:t xml:space="preserve"> that you built out in step 1</w:t>
+      </w:r>
+      <w:r>
+        <w:t xml:space="preserve"> of this exercise</w:t>
+      </w:r>
+      <w:r>
+        <w:t xml:space="preserve">. </w:t>
       </w:r>
     </w:p>
     <w:p>
@@ -765,6 +1093,7 @@
           <w:szCs w:val="20"/>
         </w:rPr>
       </w:pPr>
+      <w:proofErr w:type="gramStart"/>
       <w:r>
         <w:rPr>
           <w:rFonts w:ascii="Consolas" w:hAnsi="Consolas" w:cs="Consolas"/>
@@ -774,6 +1103,7 @@
         </w:rPr>
         <w:t>let</w:t>
       </w:r>
+      <w:proofErr w:type="gramEnd"/>
       <w:r>
         <w:rPr>
           <w:rFonts w:ascii="Consolas" w:hAnsi="Consolas" w:cs="Consolas"/>
@@ -781,7 +1111,27 @@
           <w:sz w:val="20"/>
           <w:szCs w:val="20"/>
         </w:rPr>
-        <w:t> guitarsResource = route </w:t>
+        <w:t> </w:t>
+      </w:r>
+      <w:proofErr w:type="spellStart"/>
+      <w:r>
+        <w:rPr>
+          <w:rFonts w:ascii="Consolas" w:hAnsi="Consolas" w:cs="Consolas"/>
+          <w:color w:val="000000"/>
+          <w:sz w:val="20"/>
+          <w:szCs w:val="20"/>
+        </w:rPr>
+        <w:t>guitarsResource</w:t>
+      </w:r>
+      <w:proofErr w:type="spellEnd"/>
+      <w:r>
+        <w:rPr>
+          <w:rFonts w:ascii="Consolas" w:hAnsi="Consolas" w:cs="Consolas"/>
+          <w:color w:val="000000"/>
+          <w:sz w:val="20"/>
+          <w:szCs w:val="20"/>
+        </w:rPr>
+        <w:t> = route </w:t>
       </w:r>
       <w:r>
         <w:rPr>
@@ -799,7 +1149,27 @@
           <w:sz w:val="20"/>
           <w:szCs w:val="20"/>
         </w:rPr>
-        <w:t> (get getGuitars)</w:t>
+        <w:t> (get </w:t>
+      </w:r>
+      <w:proofErr w:type="spellStart"/>
+      <w:r>
+        <w:rPr>
+          <w:rFonts w:ascii="Consolas" w:hAnsi="Consolas" w:cs="Consolas"/>
+          <w:color w:val="000000"/>
+          <w:sz w:val="20"/>
+          <w:szCs w:val="20"/>
+        </w:rPr>
+        <w:t>getGuitars</w:t>
+      </w:r>
+      <w:proofErr w:type="spellEnd"/>
+      <w:r>
+        <w:rPr>
+          <w:rFonts w:ascii="Consolas" w:hAnsi="Consolas" w:cs="Consolas"/>
+          <w:color w:val="000000"/>
+          <w:sz w:val="20"/>
+          <w:szCs w:val="20"/>
+        </w:rPr>
+        <w:t>)</w:t>
       </w:r>
     </w:p>
     <w:p>
@@ -816,8 +1186,10 @@
         </w:numPr>
       </w:pPr>
       <w:r>
+        <w:lastRenderedPageBreak/>
         <w:t xml:space="preserve">In order to hook up our API, we need only add it into the commented list passed to </w:t>
       </w:r>
+      <w:proofErr w:type="spellStart"/>
       <w:r>
         <w:rPr>
           <w:rFonts w:ascii="Consolas" w:hAnsi="Consolas" w:cs="Consolas"/>
@@ -825,138 +1197,66 @@
         </w:rPr>
         <w:t>HttpResource.register</w:t>
       </w:r>
-      <w:r>
-        <w:t>:</w:t>
-      </w:r>
-    </w:p>
-    <w:p>
-      <w:pPr>
-        <w:pStyle w:val="HTMLPreformatted"/>
-        <w:shd w:val="clear" w:color="auto" w:fill="FFFFFF"/>
-        <w:rPr>
-          <w:rFonts w:ascii="Consolas" w:hAnsi="Consolas" w:cs="Consolas"/>
-          <w:color w:val="000000"/>
-        </w:rPr>
-      </w:pPr>
-      <w:r>
-        <w:rPr>
-          <w:rFonts w:ascii="Consolas" w:hAnsi="Consolas" w:cs="Consolas"/>
-          <w:color w:val="000000"/>
-        </w:rPr>
-        <w:t>    </w:t>
-      </w:r>
-      <w:r>
-        <w:rPr>
-          <w:rFonts w:ascii="Consolas" w:hAnsi="Consolas" w:cs="Consolas"/>
-          <w:color w:val="0000FF"/>
-        </w:rPr>
-        <w:t>member</w:t>
-      </w:r>
-      <w:r>
-        <w:rPr>
-          <w:rFonts w:ascii="Consolas" w:hAnsi="Consolas" w:cs="Consolas"/>
-          <w:color w:val="000000"/>
-        </w:rPr>
-        <w:t> this.Start() =</w:t>
-      </w:r>
-    </w:p>
-    <w:p>
-      <w:pPr>
-        <w:pStyle w:val="HTMLPreformatted"/>
-        <w:shd w:val="clear" w:color="auto" w:fill="FFFFFF"/>
-        <w:rPr>
-          <w:rFonts w:ascii="Consolas" w:hAnsi="Consolas" w:cs="Consolas"/>
-          <w:color w:val="000000"/>
-        </w:rPr>
-      </w:pPr>
-      <w:r>
-        <w:rPr>
-          <w:rFonts w:ascii="Consolas" w:hAnsi="Consolas" w:cs="Consolas"/>
-          <w:color w:val="000000"/>
-        </w:rPr>
-        <w:lastRenderedPageBreak/>
-        <w:t>        </w:t>
-      </w:r>
-      <w:r>
-        <w:rPr>
-          <w:rFonts w:ascii="Consolas" w:hAnsi="Consolas" w:cs="Consolas"/>
-          <w:color w:val="0000FF"/>
-        </w:rPr>
-        <w:t>let</w:t>
-      </w:r>
-      <w:r>
-        <w:rPr>
-          <w:rFonts w:ascii="Consolas" w:hAnsi="Consolas" w:cs="Consolas"/>
-          <w:color w:val="000000"/>
-        </w:rPr>
-        <w:t> config = GlobalConfiguration.Configuration</w:t>
-      </w:r>
-    </w:p>
-    <w:p>
-      <w:pPr>
-        <w:pStyle w:val="HTMLPreformatted"/>
-        <w:shd w:val="clear" w:color="auto" w:fill="FFFFFF"/>
-        <w:rPr>
-          <w:rFonts w:ascii="Consolas" w:hAnsi="Consolas" w:cs="Consolas"/>
-          <w:color w:val="000000"/>
-        </w:rPr>
-      </w:pPr>
-      <w:r>
-        <w:rPr>
-          <w:rFonts w:ascii="Consolas" w:hAnsi="Consolas" w:cs="Consolas"/>
-          <w:color w:val="000000"/>
-        </w:rPr>
-        <w:t>        config</w:t>
-      </w:r>
-    </w:p>
-    <w:p>
-      <w:pPr>
-        <w:pStyle w:val="HTMLPreformatted"/>
-        <w:shd w:val="clear" w:color="auto" w:fill="FFFFFF"/>
-        <w:rPr>
-          <w:rFonts w:ascii="Consolas" w:hAnsi="Consolas" w:cs="Consolas"/>
-          <w:color w:val="000000"/>
-        </w:rPr>
-      </w:pPr>
-      <w:r>
-        <w:rPr>
-          <w:rFonts w:ascii="Consolas" w:hAnsi="Consolas" w:cs="Consolas"/>
-          <w:color w:val="000000"/>
-        </w:rPr>
-        <w:t>        |&gt; HttpResource.register [ </w:t>
-      </w:r>
-      <w:r>
-        <w:rPr>
-          <w:rFonts w:ascii="Consolas" w:hAnsi="Consolas" w:cs="Consolas"/>
-          <w:b/>
+      <w:proofErr w:type="spellEnd"/>
+      <w:r>
+        <w:t xml:space="preserve">. Locate the text </w:t>
+      </w:r>
+      <w:r>
+        <w:rPr>
+          <w:rFonts w:ascii="Consolas" w:hAnsi="Consolas" w:cs="Consolas"/>
+          <w:color w:val="008000"/>
+          <w:sz w:val="19"/>
+          <w:szCs w:val="19"/>
+          <w:highlight w:val="white"/>
+        </w:rPr>
+        <w:t>(* REPLACE with code from Step 3 of the "Add a Get Method" instructions *)</w:t>
+      </w:r>
+      <w:r>
+        <w:rPr>
+          <w:rFonts w:ascii="Consolas" w:hAnsi="Consolas" w:cs="Consolas"/>
+          <w:color w:val="008000"/>
+          <w:sz w:val="19"/>
+          <w:szCs w:val="19"/>
+        </w:rPr>
+        <w:t xml:space="preserve"> </w:t>
+      </w:r>
+      <w:r>
+        <w:t xml:space="preserve">and replace it with: </w:t>
+      </w:r>
+    </w:p>
+    <w:p>
+      <w:pPr>
+        <w:pStyle w:val="ListParagraph"/>
+        <w:rPr>
+          <w:rFonts w:ascii="Consolas" w:hAnsi="Consolas" w:cs="Consolas"/>
+          <w:color w:val="000000"/>
+        </w:rPr>
+      </w:pPr>
+      <w:r>
+        <w:rPr>
+          <w:rFonts w:ascii="Consolas" w:hAnsi="Consolas" w:cs="Consolas"/>
+          <w:color w:val="000000"/>
+        </w:rPr>
+        <w:t> </w:t>
+      </w:r>
+    </w:p>
+    <w:p>
+      <w:pPr>
+        <w:pStyle w:val="ListParagraph"/>
+        <w:rPr>
+          <w:rFonts w:ascii="Consolas" w:hAnsi="Consolas" w:cs="Consolas"/>
+          <w:color w:val="000000"/>
+        </w:rPr>
+      </w:pPr>
+      <w:proofErr w:type="spellStart"/>
+      <w:r>
+        <w:rPr>
+          <w:rFonts w:ascii="Consolas" w:hAnsi="Consolas" w:cs="Consolas"/>
           <w:color w:val="000000"/>
         </w:rPr>
         <w:t>Api.guitarsResource</w:t>
       </w:r>
-      <w:r>
-        <w:rPr>
-          <w:rFonts w:ascii="Consolas" w:hAnsi="Consolas" w:cs="Consolas"/>
-          <w:color w:val="000000"/>
-        </w:rPr>
-        <w:t> ]</w:t>
-      </w:r>
-    </w:p>
-    <w:p>
-      <w:pPr>
-        <w:pStyle w:val="HTMLPreformatted"/>
-        <w:shd w:val="clear" w:color="auto" w:fill="FFFFFF"/>
-        <w:rPr>
-          <w:rFonts w:ascii="Consolas" w:hAnsi="Consolas" w:cs="Consolas"/>
-          <w:color w:val="000000"/>
-        </w:rPr>
-      </w:pPr>
-      <w:r>
-        <w:rPr>
-          <w:rFonts w:ascii="Consolas" w:hAnsi="Consolas" w:cs="Consolas"/>
-          <w:color w:val="000000"/>
-        </w:rPr>
-        <w:t>        |&gt; ignore</w:t>
-      </w:r>
+      <w:proofErr w:type="spellEnd"/>
     </w:p>
     <w:p>
       <w:pPr>
@@ -1003,7 +1303,15 @@
     <w:p/>
     <w:p>
       <w:r>
-        <w:t xml:space="preserve">HTTP defines two methods with which to create new items, POST and PUT. PUT is well defined and will create a new item at a specified URI. PUT, like GET, is idempotent, so it will always do the same thing with the same data. POST is not so well behaved, which is why it has long been abused as the primary HTTP method used in applications. Nevertheless, POST is most often used to create a new item using a “parent” URI as the target, especially when the server will generate a new identifier for the POSTed data. For our purposes, either will work. POST is supported by default on most web servers, so </w:t>
+        <w:t xml:space="preserve">HTTP defines two methods with which to create new items, POST and PUT. PUT is well defined and will create a new item at a specified URI. PUT, like GET, is idempotent, so it will always do the same thing with the same data. POST is not so well behaved, which is why it has long been abused as the primary HTTP method used in applications. Nevertheless, POST is most often used to create a new item using a “parent” URI as the target, especially when the server will generate a new identifier for the </w:t>
+      </w:r>
+      <w:proofErr w:type="spellStart"/>
+      <w:r>
+        <w:t>POSTed</w:t>
+      </w:r>
+      <w:proofErr w:type="spellEnd"/>
+      <w:r>
+        <w:t xml:space="preserve"> data. For our purposes, either will work. POST is supported by default on most web servers, so </w:t>
       </w:r>
       <w:r>
         <w:t>you</w:t>
@@ -1026,6 +1334,7 @@
       <w:r>
         <w:t xml:space="preserve"> a function to our </w:t>
       </w:r>
+      <w:proofErr w:type="spellStart"/>
       <w:r>
         <w:rPr>
           <w:rFonts w:ascii="Consolas" w:eastAsia="Times New Roman" w:hAnsi="Consolas" w:cs="Consolas"/>
@@ -1033,9 +1342,11 @@
         </w:rPr>
         <w:t>Api</w:t>
       </w:r>
+      <w:proofErr w:type="spellEnd"/>
       <w:r>
         <w:t xml:space="preserve"> module called </w:t>
       </w:r>
+      <w:proofErr w:type="spellStart"/>
       <w:r>
         <w:rPr>
           <w:rFonts w:ascii="Consolas" w:eastAsia="Times New Roman" w:hAnsi="Consolas" w:cs="Consolas"/>
@@ -1043,6 +1354,7 @@
         </w:rPr>
         <w:t>postGuitar</w:t>
       </w:r>
+      <w:proofErr w:type="spellEnd"/>
       <w:r>
         <w:t>:</w:t>
       </w:r>
@@ -1063,6 +1375,7 @@
         </w:rPr>
         <w:t>    </w:t>
       </w:r>
+      <w:proofErr w:type="gramStart"/>
       <w:r>
         <w:rPr>
           <w:rFonts w:ascii="Consolas" w:hAnsi="Consolas" w:cs="Consolas"/>
@@ -1070,13 +1383,47 @@
         </w:rPr>
         <w:t>let</w:t>
       </w:r>
-      <w:r>
-        <w:rPr>
-          <w:rFonts w:ascii="Consolas" w:hAnsi="Consolas" w:cs="Consolas"/>
-          <w:color w:val="000000"/>
-        </w:rPr>
-        <w:t> postGuitar (request: HttpRequestMessage) = </w:t>
-      </w:r>
+      <w:proofErr w:type="gramEnd"/>
+      <w:r>
+        <w:rPr>
+          <w:rFonts w:ascii="Consolas" w:hAnsi="Consolas" w:cs="Consolas"/>
+          <w:color w:val="000000"/>
+        </w:rPr>
+        <w:t> </w:t>
+      </w:r>
+      <w:proofErr w:type="spellStart"/>
+      <w:r>
+        <w:rPr>
+          <w:rFonts w:ascii="Consolas" w:hAnsi="Consolas" w:cs="Consolas"/>
+          <w:color w:val="000000"/>
+        </w:rPr>
+        <w:t>postGuitar</w:t>
+      </w:r>
+      <w:proofErr w:type="spellEnd"/>
+      <w:r>
+        <w:rPr>
+          <w:rFonts w:ascii="Consolas" w:hAnsi="Consolas" w:cs="Consolas"/>
+          <w:color w:val="000000"/>
+        </w:rPr>
+        <w:t> (request: </w:t>
+      </w:r>
+      <w:proofErr w:type="spellStart"/>
+      <w:r>
+        <w:rPr>
+          <w:rFonts w:ascii="Consolas" w:hAnsi="Consolas" w:cs="Consolas"/>
+          <w:color w:val="000000"/>
+        </w:rPr>
+        <w:t>HttpRequestMessage</w:t>
+      </w:r>
+      <w:proofErr w:type="spellEnd"/>
+      <w:r>
+        <w:rPr>
+          <w:rFonts w:ascii="Consolas" w:hAnsi="Consolas" w:cs="Consolas"/>
+          <w:color w:val="000000"/>
+        </w:rPr>
+        <w:t>) = </w:t>
+      </w:r>
+      <w:proofErr w:type="spellStart"/>
       <w:r>
         <w:rPr>
           <w:rFonts w:ascii="Consolas" w:hAnsi="Consolas" w:cs="Consolas"/>
@@ -1084,6 +1431,7 @@
         </w:rPr>
         <w:t>async</w:t>
       </w:r>
+      <w:proofErr w:type="spellEnd"/>
       <w:r>
         <w:rPr>
           <w:rFonts w:ascii="Consolas" w:hAnsi="Consolas" w:cs="Consolas"/>
@@ -1108,19 +1456,60 @@
         </w:rPr>
         <w:t>        </w:t>
       </w:r>
-      <w:r>
-        <w:rPr>
-          <w:rFonts w:ascii="Consolas" w:hAnsi="Consolas" w:cs="Consolas"/>
-          <w:color w:val="0000FF"/>
-        </w:rPr>
-        <w:t>let!</w:t>
-      </w:r>
-      <w:r>
-        <w:rPr>
-          <w:rFonts w:ascii="Consolas" w:hAnsi="Consolas" w:cs="Consolas"/>
-          <w:color w:val="000000"/>
-        </w:rPr>
-        <w:t> guitar = request.Content.AsyncReadAs&lt;Guitar&gt;()</w:t>
+      <w:proofErr w:type="gramStart"/>
+      <w:r>
+        <w:rPr>
+          <w:rFonts w:ascii="Consolas" w:hAnsi="Consolas" w:cs="Consolas"/>
+          <w:color w:val="0000FF"/>
+        </w:rPr>
+        <w:t>let</w:t>
+      </w:r>
+      <w:proofErr w:type="gramEnd"/>
+      <w:r>
+        <w:rPr>
+          <w:rFonts w:ascii="Consolas" w:hAnsi="Consolas" w:cs="Consolas"/>
+          <w:color w:val="0000FF"/>
+        </w:rPr>
+        <w:t>!</w:t>
+      </w:r>
+      <w:r>
+        <w:rPr>
+          <w:rFonts w:ascii="Consolas" w:hAnsi="Consolas" w:cs="Consolas"/>
+          <w:color w:val="000000"/>
+        </w:rPr>
+        <w:t> </w:t>
+      </w:r>
+      <w:proofErr w:type="gramStart"/>
+      <w:r>
+        <w:rPr>
+          <w:rFonts w:ascii="Consolas" w:hAnsi="Consolas" w:cs="Consolas"/>
+          <w:color w:val="000000"/>
+        </w:rPr>
+        <w:t>guitar</w:t>
+      </w:r>
+      <w:proofErr w:type="gramEnd"/>
+      <w:r>
+        <w:rPr>
+          <w:rFonts w:ascii="Consolas" w:hAnsi="Consolas" w:cs="Consolas"/>
+          <w:color w:val="000000"/>
+        </w:rPr>
+        <w:t> = </w:t>
+      </w:r>
+      <w:proofErr w:type="spellStart"/>
+      <w:r>
+        <w:rPr>
+          <w:rFonts w:ascii="Consolas" w:hAnsi="Consolas" w:cs="Consolas"/>
+          <w:color w:val="000000"/>
+        </w:rPr>
+        <w:t>request.Content.AsyncReadAs</w:t>
+      </w:r>
+      <w:proofErr w:type="spellEnd"/>
+      <w:r>
+        <w:rPr>
+          <w:rFonts w:ascii="Consolas" w:hAnsi="Consolas" w:cs="Consolas"/>
+          <w:color w:val="000000"/>
+        </w:rPr>
+        <w:t>&lt;Guitar&gt;()</w:t>
       </w:r>
     </w:p>
     <w:p>
@@ -1139,6 +1528,7 @@
         </w:rPr>
         <w:t>        </w:t>
       </w:r>
+      <w:proofErr w:type="gramStart"/>
       <w:r>
         <w:rPr>
           <w:rFonts w:ascii="Consolas" w:hAnsi="Consolas" w:cs="Consolas"/>
@@ -1146,6 +1536,7 @@
         </w:rPr>
         <w:t>return</w:t>
       </w:r>
+      <w:proofErr w:type="gramEnd"/>
       <w:r>
         <w:rPr>
           <w:rFonts w:ascii="Consolas" w:hAnsi="Consolas" w:cs="Consolas"/>
@@ -1153,12 +1544,37 @@
         </w:rPr>
         <w:t> </w:t>
       </w:r>
-      <w:r>
-        <w:rPr>
-          <w:rFonts w:ascii="Consolas" w:hAnsi="Consolas" w:cs="Consolas"/>
-          <w:color w:val="000000"/>
-        </w:rPr>
-        <w:t xml:space="preserve">request.CreateResponse(HttpStatusCode.Created, </w:t>
+      <w:proofErr w:type="spellStart"/>
+      <w:r>
+        <w:rPr>
+          <w:rFonts w:ascii="Consolas" w:hAnsi="Consolas" w:cs="Consolas"/>
+          <w:color w:val="000000"/>
+        </w:rPr>
+        <w:t>request.CreateResponse</w:t>
+      </w:r>
+      <w:proofErr w:type="spellEnd"/>
+      <w:r>
+        <w:rPr>
+          <w:rFonts w:ascii="Consolas" w:hAnsi="Consolas" w:cs="Consolas"/>
+          <w:color w:val="000000"/>
+        </w:rPr>
+        <w:t>(</w:t>
+      </w:r>
+      <w:proofErr w:type="spellStart"/>
+      <w:r>
+        <w:rPr>
+          <w:rFonts w:ascii="Consolas" w:hAnsi="Consolas" w:cs="Consolas"/>
+          <w:color w:val="000000"/>
+        </w:rPr>
+        <w:t>HttpStatusCode.Created</w:t>
+      </w:r>
+      <w:proofErr w:type="spellEnd"/>
+      <w:r>
+        <w:rPr>
+          <w:rFonts w:ascii="Consolas" w:hAnsi="Consolas" w:cs="Consolas"/>
+          <w:color w:val="000000"/>
+        </w:rPr>
+        <w:t xml:space="preserve">, </w:t>
       </w:r>
       <w:r>
         <w:rPr>
@@ -1259,7 +1675,27 @@
         </w:numPr>
       </w:pPr>
       <w:r>
-        <w:t>That’s a decent start, but you have more work to do before you finish. Start by adding the retrieved guitar to the data store:</w:t>
+        <w:t xml:space="preserve">That’s a decent start, but you have more work to do before you finish. </w:t>
+      </w:r>
+      <w:r>
+        <w:t>We’ll need to add</w:t>
+      </w:r>
+      <w:r>
+        <w:t xml:space="preserve"> the ret</w:t>
+      </w:r>
+      <w:r>
+        <w:t xml:space="preserve">rieved guitar to the data store. Do that by replacing the </w:t>
+      </w:r>
+      <w:proofErr w:type="spellStart"/>
+      <w:r>
+        <w:t>postGuitar</w:t>
+      </w:r>
+      <w:proofErr w:type="spellEnd"/>
+      <w:r>
+        <w:t xml:space="preserve"> func</w:t>
+      </w:r>
+      <w:r>
+        <w:t>tion from #1 with the following:</w:t>
       </w:r>
     </w:p>
     <w:p>
@@ -1278,6 +1714,7 @@
         </w:rPr>
         <w:t>    </w:t>
       </w:r>
+      <w:proofErr w:type="gramStart"/>
       <w:r>
         <w:rPr>
           <w:rFonts w:ascii="Consolas" w:hAnsi="Consolas" w:cs="Consolas"/>
@@ -1285,13 +1722,47 @@
         </w:rPr>
         <w:t>let</w:t>
       </w:r>
-      <w:r>
-        <w:rPr>
-          <w:rFonts w:ascii="Consolas" w:hAnsi="Consolas" w:cs="Consolas"/>
-          <w:color w:val="000000"/>
-        </w:rPr>
-        <w:t> postGuitar (request: HttpRequestMessage) = </w:t>
-      </w:r>
+      <w:proofErr w:type="gramEnd"/>
+      <w:r>
+        <w:rPr>
+          <w:rFonts w:ascii="Consolas" w:hAnsi="Consolas" w:cs="Consolas"/>
+          <w:color w:val="000000"/>
+        </w:rPr>
+        <w:t> </w:t>
+      </w:r>
+      <w:proofErr w:type="spellStart"/>
+      <w:r>
+        <w:rPr>
+          <w:rFonts w:ascii="Consolas" w:hAnsi="Consolas" w:cs="Consolas"/>
+          <w:color w:val="000000"/>
+        </w:rPr>
+        <w:t>postGuitar</w:t>
+      </w:r>
+      <w:proofErr w:type="spellEnd"/>
+      <w:r>
+        <w:rPr>
+          <w:rFonts w:ascii="Consolas" w:hAnsi="Consolas" w:cs="Consolas"/>
+          <w:color w:val="000000"/>
+        </w:rPr>
+        <w:t> (request: </w:t>
+      </w:r>
+      <w:proofErr w:type="spellStart"/>
+      <w:r>
+        <w:rPr>
+          <w:rFonts w:ascii="Consolas" w:hAnsi="Consolas" w:cs="Consolas"/>
+          <w:color w:val="000000"/>
+        </w:rPr>
+        <w:t>HttpRequestMessage</w:t>
+      </w:r>
+      <w:proofErr w:type="spellEnd"/>
+      <w:r>
+        <w:rPr>
+          <w:rFonts w:ascii="Consolas" w:hAnsi="Consolas" w:cs="Consolas"/>
+          <w:color w:val="000000"/>
+        </w:rPr>
+        <w:t>) = </w:t>
+      </w:r>
+      <w:proofErr w:type="spellStart"/>
       <w:r>
         <w:rPr>
           <w:rFonts w:ascii="Consolas" w:hAnsi="Consolas" w:cs="Consolas"/>
@@ -1299,6 +1770,7 @@
         </w:rPr>
         <w:t>async</w:t>
       </w:r>
+      <w:proofErr w:type="spellEnd"/>
       <w:r>
         <w:rPr>
           <w:rFonts w:ascii="Consolas" w:hAnsi="Consolas" w:cs="Consolas"/>
@@ -1323,19 +1795,60 @@
         </w:rPr>
         <w:t>        </w:t>
       </w:r>
-      <w:r>
-        <w:rPr>
-          <w:rFonts w:ascii="Consolas" w:hAnsi="Consolas" w:cs="Consolas"/>
-          <w:color w:val="0000FF"/>
-        </w:rPr>
-        <w:t>let!</w:t>
-      </w:r>
-      <w:r>
-        <w:rPr>
-          <w:rFonts w:ascii="Consolas" w:hAnsi="Consolas" w:cs="Consolas"/>
-          <w:color w:val="000000"/>
-        </w:rPr>
-        <w:t> guitar = request.Content.AsyncReadAs&lt;Guitar&gt;()</w:t>
+      <w:proofErr w:type="gramStart"/>
+      <w:r>
+        <w:rPr>
+          <w:rFonts w:ascii="Consolas" w:hAnsi="Consolas" w:cs="Consolas"/>
+          <w:color w:val="0000FF"/>
+        </w:rPr>
+        <w:t>let</w:t>
+      </w:r>
+      <w:proofErr w:type="gramEnd"/>
+      <w:r>
+        <w:rPr>
+          <w:rFonts w:ascii="Consolas" w:hAnsi="Consolas" w:cs="Consolas"/>
+          <w:color w:val="0000FF"/>
+        </w:rPr>
+        <w:t>!</w:t>
+      </w:r>
+      <w:r>
+        <w:rPr>
+          <w:rFonts w:ascii="Consolas" w:hAnsi="Consolas" w:cs="Consolas"/>
+          <w:color w:val="000000"/>
+        </w:rPr>
+        <w:t> </w:t>
+      </w:r>
+      <w:proofErr w:type="gramStart"/>
+      <w:r>
+        <w:rPr>
+          <w:rFonts w:ascii="Consolas" w:hAnsi="Consolas" w:cs="Consolas"/>
+          <w:color w:val="000000"/>
+        </w:rPr>
+        <w:t>guitar</w:t>
+      </w:r>
+      <w:proofErr w:type="gramEnd"/>
+      <w:r>
+        <w:rPr>
+          <w:rFonts w:ascii="Consolas" w:hAnsi="Consolas" w:cs="Consolas"/>
+          <w:color w:val="000000"/>
+        </w:rPr>
+        <w:t> = </w:t>
+      </w:r>
+      <w:proofErr w:type="spellStart"/>
+      <w:r>
+        <w:rPr>
+          <w:rFonts w:ascii="Consolas" w:hAnsi="Consolas" w:cs="Consolas"/>
+          <w:color w:val="000000"/>
+        </w:rPr>
+        <w:t>request.Content.AsyncReadAs</w:t>
+      </w:r>
+      <w:proofErr w:type="spellEnd"/>
+      <w:r>
+        <w:rPr>
+          <w:rFonts w:ascii="Consolas" w:hAnsi="Consolas" w:cs="Consolas"/>
+          <w:color w:val="000000"/>
+        </w:rPr>
+        <w:t>&lt;Guitar&gt;()</w:t>
       </w:r>
     </w:p>
     <w:p>
@@ -1355,6 +1868,7 @@
         </w:rPr>
         <w:t>        </w:t>
       </w:r>
+      <w:proofErr w:type="gramStart"/>
       <w:r>
         <w:rPr>
           <w:rFonts w:ascii="Consolas" w:hAnsi="Consolas" w:cs="Consolas"/>
@@ -1363,18 +1877,37 @@
         </w:rPr>
         <w:t>match</w:t>
       </w:r>
+      <w:proofErr w:type="gramEnd"/>
       <w:r>
         <w:rPr>
           <w:rFonts w:ascii="Consolas" w:hAnsi="Consolas" w:cs="Consolas"/>
           <w:b/>
           <w:color w:val="000000"/>
         </w:rPr>
-        <w:t> Guitars.addGuitar guitar </w:t>
-      </w:r>
+        <w:t> </w:t>
+      </w:r>
+      <w:proofErr w:type="spellStart"/>
       <w:r>
         <w:rPr>
           <w:rFonts w:ascii="Consolas" w:hAnsi="Consolas" w:cs="Consolas"/>
           <w:b/>
+          <w:color w:val="000000"/>
+        </w:rPr>
+        <w:t>Guitars.addGuitar</w:t>
+      </w:r>
+      <w:proofErr w:type="spellEnd"/>
+      <w:r>
+        <w:rPr>
+          <w:rFonts w:ascii="Consolas" w:hAnsi="Consolas" w:cs="Consolas"/>
+          <w:b/>
+          <w:color w:val="000000"/>
+        </w:rPr>
+        <w:t> guitar </w:t>
+      </w:r>
+      <w:r>
+        <w:rPr>
+          <w:rFonts w:ascii="Consolas" w:hAnsi="Consolas" w:cs="Consolas"/>
+          <w:b/>
           <w:color w:val="0000FF"/>
         </w:rPr>
         <w:t>with</w:t>
@@ -1396,12 +1929,30 @@
           <w:b/>
           <w:color w:val="000000"/>
         </w:rPr>
-        <w:t>        | Some() </w:t>
-      </w:r>
+        <w:t>        | </w:t>
+      </w:r>
+      <w:proofErr w:type="gramStart"/>
       <w:r>
         <w:rPr>
           <w:rFonts w:ascii="Consolas" w:hAnsi="Consolas" w:cs="Consolas"/>
           <w:b/>
+          <w:color w:val="000000"/>
+        </w:rPr>
+        <w:t>Some(</w:t>
+      </w:r>
+      <w:proofErr w:type="gramEnd"/>
+      <w:r>
+        <w:rPr>
+          <w:rFonts w:ascii="Consolas" w:hAnsi="Consolas" w:cs="Consolas"/>
+          <w:b/>
+          <w:color w:val="000000"/>
+        </w:rPr>
+        <w:t>) </w:t>
+      </w:r>
+      <w:r>
+        <w:rPr>
+          <w:rFonts w:ascii="Consolas" w:hAnsi="Consolas" w:cs="Consolas"/>
+          <w:b/>
           <w:color w:val="0000FF"/>
         </w:rPr>
         <w:t>-&gt;</w:t>
@@ -1425,6 +1976,7 @@
         </w:rPr>
         <w:t>            </w:t>
       </w:r>
+      <w:proofErr w:type="gramStart"/>
       <w:r>
         <w:rPr>
           <w:rFonts w:ascii="Consolas" w:hAnsi="Consolas" w:cs="Consolas"/>
@@ -1433,6 +1985,7 @@
         </w:rPr>
         <w:t>return</w:t>
       </w:r>
+      <w:proofErr w:type="gramEnd"/>
       <w:r>
         <w:rPr>
           <w:rFonts w:ascii="Consolas" w:hAnsi="Consolas" w:cs="Consolas"/>
@@ -1484,8 +2037,10 @@
           <w:b/>
           <w:color w:val="000000"/>
         </w:rPr>
+        <w:lastRenderedPageBreak/>
         <w:t>            </w:t>
       </w:r>
+      <w:proofErr w:type="gramStart"/>
       <w:r>
         <w:rPr>
           <w:rFonts w:ascii="Consolas" w:hAnsi="Consolas" w:cs="Consolas"/>
@@ -1494,6 +2049,7 @@
         </w:rPr>
         <w:t>return</w:t>
       </w:r>
+      <w:proofErr w:type="gramEnd"/>
       <w:r>
         <w:rPr>
           <w:rFonts w:ascii="Consolas" w:hAnsi="Consolas" w:cs="Consolas"/>
@@ -1533,14 +2089,15 @@
       <w:pPr>
         <w:pStyle w:val="ListParagraph"/>
       </w:pPr>
+      <w:proofErr w:type="spellStart"/>
       <w:r>
         <w:rPr>
           <w:rFonts w:ascii="Consolas" w:eastAsia="Times New Roman" w:hAnsi="Consolas" w:cs="Consolas"/>
           <w:color w:val="000000"/>
         </w:rPr>
-        <w:lastRenderedPageBreak/>
         <w:t>Guitars.addGuitar</w:t>
       </w:r>
+      <w:proofErr w:type="spellEnd"/>
       <w:r>
         <w:t xml:space="preserve"> returns an </w:t>
       </w:r>
@@ -1554,6 +2111,7 @@
       <w:r>
         <w:t xml:space="preserve"> type. This type provides two options, </w:t>
       </w:r>
+      <w:proofErr w:type="gramStart"/>
       <w:r>
         <w:rPr>
           <w:rFonts w:ascii="Consolas" w:eastAsia="Times New Roman" w:hAnsi="Consolas" w:cs="Consolas"/>
@@ -1561,6 +2119,7 @@
         </w:rPr>
         <w:t>Some</w:t>
       </w:r>
+      <w:proofErr w:type="gramEnd"/>
       <w:r>
         <w:t xml:space="preserve"> or </w:t>
       </w:r>
@@ -1574,6 +2133,8 @@
       <w:r>
         <w:t xml:space="preserve">, and Some may return a value. </w:t>
       </w:r>
+      <w:proofErr w:type="spellStart"/>
+      <w:proofErr w:type="gramStart"/>
       <w:r>
         <w:rPr>
           <w:rFonts w:ascii="Consolas" w:hAnsi="Consolas" w:cs="Consolas"/>
@@ -1587,6 +2148,8 @@
         </w:rPr>
         <w:t>ostGuitar</w:t>
       </w:r>
+      <w:proofErr w:type="spellEnd"/>
+      <w:proofErr w:type="gramEnd"/>
       <w:r>
         <w:t xml:space="preserve"> employs pattern matching rather than an if/then conditional construct in order to determine which value was returned. You’ll see additional examples of pattern matching in the next exercise.</w:t>
       </w:r>
@@ -1603,30 +2166,36 @@
       <w:r>
         <w:t xml:space="preserve">Observe also that </w:t>
       </w:r>
+      <w:proofErr w:type="spellStart"/>
       <w:r>
         <w:rPr>
           <w:rFonts w:ascii="Consolas" w:hAnsi="Consolas" w:cs="Consolas"/>
         </w:rPr>
         <w:t>postGuitar</w:t>
       </w:r>
+      <w:proofErr w:type="spellEnd"/>
       <w:r>
         <w:t xml:space="preserve"> returns different responses based on the pattern match. In the case of a </w:t>
       </w:r>
+      <w:proofErr w:type="gramStart"/>
       <w:r>
         <w:rPr>
           <w:rFonts w:ascii="Consolas" w:hAnsi="Consolas" w:cs="Consolas"/>
         </w:rPr>
         <w:t>None</w:t>
       </w:r>
+      <w:proofErr w:type="gramEnd"/>
       <w:r>
         <w:t xml:space="preserve">, </w:t>
       </w:r>
+      <w:proofErr w:type="spellStart"/>
       <w:r>
         <w:rPr>
           <w:rFonts w:ascii="Consolas" w:hAnsi="Consolas" w:cs="Consolas"/>
         </w:rPr>
         <w:t>postGuitar</w:t>
       </w:r>
+      <w:proofErr w:type="spellEnd"/>
       <w:r>
         <w:t xml:space="preserve"> returns a </w:t>
       </w:r>
@@ -1671,12 +2240,16 @@
           <w:numId w:val="15"/>
         </w:numPr>
       </w:pPr>
+      <w:proofErr w:type="spellStart"/>
+      <w:proofErr w:type="gramStart"/>
       <w:r>
         <w:rPr>
           <w:rFonts w:ascii="Consolas" w:hAnsi="Consolas" w:cs="Consolas"/>
         </w:rPr>
         <w:t>postGuitar</w:t>
       </w:r>
+      <w:proofErr w:type="spellEnd"/>
+      <w:proofErr w:type="gramEnd"/>
       <w:r>
         <w:t xml:space="preserve"> currently assumes that the request will have a body containing the values to create a </w:t>
       </w:r>
@@ -1687,7 +2260,13 @@
         <w:t>Guitar</w:t>
       </w:r>
       <w:r>
-        <w:t xml:space="preserve">. Create an Active Pattern to match a correctly formatted request. You’ll use this as another layer of pattern matching that will return the </w:t>
+        <w:t xml:space="preserve">. </w:t>
+      </w:r>
+      <w:r>
+        <w:t>This means that we’ll have to create</w:t>
+      </w:r>
+      <w:r>
+        <w:t xml:space="preserve"> an Active Pattern to match a correctly formatted request. You’ll use this as another layer of pattern matching that will return the </w:t>
       </w:r>
       <w:r>
         <w:rPr>
@@ -1698,6 +2277,17 @@
       <w:r>
         <w:t xml:space="preserve"> response.</w:t>
       </w:r>
+      <w:r>
+        <w:t xml:space="preserve"> Replace the </w:t>
+      </w:r>
+      <w:proofErr w:type="spellStart"/>
+      <w:r>
+        <w:t>postGuitar</w:t>
+      </w:r>
+      <w:proofErr w:type="spellEnd"/>
+      <w:r>
+        <w:t xml:space="preserve"> method from step 2 with the following</w:t>
+      </w:r>
     </w:p>
     <w:p>
       <w:pPr>
@@ -1715,6 +2305,7 @@
         </w:rPr>
         <w:t>    </w:t>
       </w:r>
+      <w:proofErr w:type="gramStart"/>
       <w:r>
         <w:rPr>
           <w:rFonts w:ascii="Consolas" w:hAnsi="Consolas" w:cs="Consolas"/>
@@ -1722,6 +2313,7 @@
         </w:rPr>
         <w:t>let</w:t>
       </w:r>
+      <w:proofErr w:type="gramEnd"/>
       <w:r>
         <w:rPr>
           <w:rFonts w:ascii="Consolas" w:hAnsi="Consolas" w:cs="Consolas"/>
@@ -1746,6 +2338,7 @@
         </w:rPr>
         <w:t>        </w:t>
       </w:r>
+      <w:proofErr w:type="gramStart"/>
       <w:r>
         <w:rPr>
           <w:rFonts w:ascii="Consolas" w:hAnsi="Consolas" w:cs="Consolas"/>
@@ -1753,29 +2346,64 @@
         </w:rPr>
         <w:t>if</w:t>
       </w:r>
-      <w:r>
-        <w:rPr>
-          <w:rFonts w:ascii="Consolas" w:hAnsi="Consolas" w:cs="Consolas"/>
-          <w:color w:val="000000"/>
-        </w:rPr>
-        <w:t> content.Headers.ContentLength.HasValue &amp;&amp;</w:t>
-      </w:r>
-    </w:p>
-    <w:p>
-      <w:pPr>
-        <w:pStyle w:val="HTMLPreformatted"/>
-        <w:shd w:val="clear" w:color="auto" w:fill="FFFFFF"/>
-        <w:rPr>
-          <w:rFonts w:ascii="Consolas" w:hAnsi="Consolas" w:cs="Consolas"/>
-          <w:color w:val="000000"/>
-        </w:rPr>
-      </w:pPr>
-      <w:r>
-        <w:rPr>
-          <w:rFonts w:ascii="Consolas" w:hAnsi="Consolas" w:cs="Consolas"/>
-          <w:color w:val="000000"/>
-        </w:rPr>
-        <w:t>           content.Headers.ContentLength.Value &gt; 0L </w:t>
+      <w:proofErr w:type="gramEnd"/>
+      <w:r>
+        <w:rPr>
+          <w:rFonts w:ascii="Consolas" w:hAnsi="Consolas" w:cs="Consolas"/>
+          <w:color w:val="000000"/>
+        </w:rPr>
+        <w:t> </w:t>
+      </w:r>
+      <w:proofErr w:type="spellStart"/>
+      <w:r>
+        <w:rPr>
+          <w:rFonts w:ascii="Consolas" w:hAnsi="Consolas" w:cs="Consolas"/>
+          <w:color w:val="000000"/>
+        </w:rPr>
+        <w:t>content.Headers.ContentLength.HasValue</w:t>
+      </w:r>
+      <w:proofErr w:type="spellEnd"/>
+      <w:r>
+        <w:rPr>
+          <w:rFonts w:ascii="Consolas" w:hAnsi="Consolas" w:cs="Consolas"/>
+          <w:color w:val="000000"/>
+        </w:rPr>
+        <w:t> &amp;&amp;</w:t>
+      </w:r>
+    </w:p>
+    <w:p>
+      <w:pPr>
+        <w:pStyle w:val="HTMLPreformatted"/>
+        <w:shd w:val="clear" w:color="auto" w:fill="FFFFFF"/>
+        <w:rPr>
+          <w:rFonts w:ascii="Consolas" w:hAnsi="Consolas" w:cs="Consolas"/>
+          <w:color w:val="000000"/>
+        </w:rPr>
+      </w:pPr>
+      <w:r>
+        <w:rPr>
+          <w:rFonts w:ascii="Consolas" w:hAnsi="Consolas" w:cs="Consolas"/>
+          <w:color w:val="000000"/>
+        </w:rPr>
+        <w:t>           </w:t>
+      </w:r>
+      <w:proofErr w:type="spellStart"/>
+      <w:proofErr w:type="gramStart"/>
+      <w:r>
+        <w:rPr>
+          <w:rFonts w:ascii="Consolas" w:hAnsi="Consolas" w:cs="Consolas"/>
+          <w:color w:val="000000"/>
+        </w:rPr>
+        <w:t>content.Headers.ContentLength.Value</w:t>
+      </w:r>
+      <w:proofErr w:type="spellEnd"/>
+      <w:proofErr w:type="gramEnd"/>
+      <w:r>
+        <w:rPr>
+          <w:rFonts w:ascii="Consolas" w:hAnsi="Consolas" w:cs="Consolas"/>
+          <w:color w:val="000000"/>
+        </w:rPr>
+        <w:t> &gt; 0L </w:t>
       </w:r>
       <w:r>
         <w:rPr>
@@ -1801,6 +2429,7 @@
         </w:rPr>
         <w:t>            </w:t>
       </w:r>
+      <w:proofErr w:type="gramStart"/>
       <w:r>
         <w:rPr>
           <w:rFonts w:ascii="Consolas" w:hAnsi="Consolas" w:cs="Consolas"/>
@@ -1808,29 +2437,71 @@
         </w:rPr>
         <w:t>let</w:t>
       </w:r>
-      <w:r>
-        <w:rPr>
-          <w:rFonts w:ascii="Consolas" w:hAnsi="Consolas" w:cs="Consolas"/>
-          <w:color w:val="000000"/>
-        </w:rPr>
-        <w:t> guitar = content.AsyncReadAs&lt;Guitar&gt;()</w:t>
-      </w:r>
-    </w:p>
-    <w:p>
-      <w:pPr>
-        <w:pStyle w:val="HTMLPreformatted"/>
-        <w:shd w:val="clear" w:color="auto" w:fill="FFFFFF"/>
-        <w:rPr>
-          <w:rFonts w:ascii="Consolas" w:hAnsi="Consolas" w:cs="Consolas"/>
-          <w:color w:val="000000"/>
-        </w:rPr>
-      </w:pPr>
-      <w:r>
-        <w:rPr>
-          <w:rFonts w:ascii="Consolas" w:hAnsi="Consolas" w:cs="Consolas"/>
-          <w:color w:val="000000"/>
-        </w:rPr>
-        <w:t>            ContainsGuitar(guitar)</w:t>
+      <w:proofErr w:type="gramEnd"/>
+      <w:r>
+        <w:rPr>
+          <w:rFonts w:ascii="Consolas" w:hAnsi="Consolas" w:cs="Consolas"/>
+          <w:color w:val="000000"/>
+        </w:rPr>
+        <w:t> guitar = </w:t>
+      </w:r>
+      <w:proofErr w:type="spellStart"/>
+      <w:r>
+        <w:rPr>
+          <w:rFonts w:ascii="Consolas" w:hAnsi="Consolas" w:cs="Consolas"/>
+          <w:color w:val="000000"/>
+        </w:rPr>
+        <w:t>content.AsyncReadAs</w:t>
+      </w:r>
+      <w:proofErr w:type="spellEnd"/>
+      <w:r>
+        <w:rPr>
+          <w:rFonts w:ascii="Consolas" w:hAnsi="Consolas" w:cs="Consolas"/>
+          <w:color w:val="000000"/>
+        </w:rPr>
+        <w:t>&lt;Guitar&gt;()</w:t>
+      </w:r>
+    </w:p>
+    <w:p>
+      <w:pPr>
+        <w:pStyle w:val="HTMLPreformatted"/>
+        <w:shd w:val="clear" w:color="auto" w:fill="FFFFFF"/>
+        <w:rPr>
+          <w:rFonts w:ascii="Consolas" w:hAnsi="Consolas" w:cs="Consolas"/>
+          <w:color w:val="000000"/>
+        </w:rPr>
+      </w:pPr>
+      <w:r>
+        <w:rPr>
+          <w:rFonts w:ascii="Consolas" w:hAnsi="Consolas" w:cs="Consolas"/>
+          <w:color w:val="000000"/>
+        </w:rPr>
+        <w:t>            </w:t>
+      </w:r>
+      <w:proofErr w:type="spellStart"/>
+      <w:proofErr w:type="gramStart"/>
+      <w:r>
+        <w:rPr>
+          <w:rFonts w:ascii="Consolas" w:hAnsi="Consolas" w:cs="Consolas"/>
+          <w:color w:val="000000"/>
+        </w:rPr>
+        <w:t>ContainsGuitar</w:t>
+      </w:r>
+      <w:proofErr w:type="spellEnd"/>
+      <w:r>
+        <w:rPr>
+          <w:rFonts w:ascii="Consolas" w:hAnsi="Consolas" w:cs="Consolas"/>
+          <w:color w:val="000000"/>
+        </w:rPr>
+        <w:t>(</w:t>
+      </w:r>
+      <w:proofErr w:type="gramEnd"/>
+      <w:r>
+        <w:rPr>
+          <w:rFonts w:ascii="Consolas" w:hAnsi="Consolas" w:cs="Consolas"/>
+          <w:color w:val="000000"/>
+        </w:rPr>
+        <w:t>guitar)</w:t>
       </w:r>
     </w:p>
     <w:p>
@@ -1849,6 +2520,7 @@
         </w:rPr>
         <w:t>        </w:t>
       </w:r>
+      <w:proofErr w:type="gramStart"/>
       <w:r>
         <w:rPr>
           <w:rFonts w:ascii="Consolas" w:hAnsi="Consolas" w:cs="Consolas"/>
@@ -1856,13 +2528,23 @@
         </w:rPr>
         <w:t>else</w:t>
       </w:r>
-      <w:r>
-        <w:rPr>
-          <w:rFonts w:ascii="Consolas" w:hAnsi="Consolas" w:cs="Consolas"/>
-          <w:color w:val="000000"/>
-        </w:rPr>
-        <w:t> MissingGuitar</w:t>
-      </w:r>
+      <w:proofErr w:type="gramEnd"/>
+      <w:r>
+        <w:rPr>
+          <w:rFonts w:ascii="Consolas" w:hAnsi="Consolas" w:cs="Consolas"/>
+          <w:color w:val="000000"/>
+        </w:rPr>
+        <w:t> </w:t>
+      </w:r>
+      <w:proofErr w:type="spellStart"/>
+      <w:r>
+        <w:rPr>
+          <w:rFonts w:ascii="Consolas" w:hAnsi="Consolas" w:cs="Consolas"/>
+          <w:color w:val="000000"/>
+        </w:rPr>
+        <w:t>MissingGuitar</w:t>
+      </w:r>
+      <w:proofErr w:type="spellEnd"/>
     </w:p>
     <w:p>
       <w:pPr>
@@ -1897,6 +2579,7 @@
         </w:rPr>
         <w:t>    </w:t>
       </w:r>
+      <w:proofErr w:type="gramStart"/>
       <w:r>
         <w:rPr>
           <w:rFonts w:ascii="Consolas" w:hAnsi="Consolas" w:cs="Consolas"/>
@@ -1904,13 +2587,47 @@
         </w:rPr>
         <w:t>let</w:t>
       </w:r>
-      <w:r>
-        <w:rPr>
-          <w:rFonts w:ascii="Consolas" w:hAnsi="Consolas" w:cs="Consolas"/>
-          <w:color w:val="000000"/>
-        </w:rPr>
-        <w:t> postGuitar (request: HttpRequestMessage) = </w:t>
-      </w:r>
+      <w:proofErr w:type="gramEnd"/>
+      <w:r>
+        <w:rPr>
+          <w:rFonts w:ascii="Consolas" w:hAnsi="Consolas" w:cs="Consolas"/>
+          <w:color w:val="000000"/>
+        </w:rPr>
+        <w:t> </w:t>
+      </w:r>
+      <w:proofErr w:type="spellStart"/>
+      <w:r>
+        <w:rPr>
+          <w:rFonts w:ascii="Consolas" w:hAnsi="Consolas" w:cs="Consolas"/>
+          <w:color w:val="000000"/>
+        </w:rPr>
+        <w:t>postGuitar</w:t>
+      </w:r>
+      <w:proofErr w:type="spellEnd"/>
+      <w:r>
+        <w:rPr>
+          <w:rFonts w:ascii="Consolas" w:hAnsi="Consolas" w:cs="Consolas"/>
+          <w:color w:val="000000"/>
+        </w:rPr>
+        <w:t> (request: </w:t>
+      </w:r>
+      <w:proofErr w:type="spellStart"/>
+      <w:r>
+        <w:rPr>
+          <w:rFonts w:ascii="Consolas" w:hAnsi="Consolas" w:cs="Consolas"/>
+          <w:color w:val="000000"/>
+        </w:rPr>
+        <w:t>HttpRequestMessage</w:t>
+      </w:r>
+      <w:proofErr w:type="spellEnd"/>
+      <w:r>
+        <w:rPr>
+          <w:rFonts w:ascii="Consolas" w:hAnsi="Consolas" w:cs="Consolas"/>
+          <w:color w:val="000000"/>
+        </w:rPr>
+        <w:t>) = </w:t>
+      </w:r>
+      <w:proofErr w:type="spellStart"/>
       <w:r>
         <w:rPr>
           <w:rFonts w:ascii="Consolas" w:hAnsi="Consolas" w:cs="Consolas"/>
@@ -1918,6 +2635,7 @@
         </w:rPr>
         <w:t>async</w:t>
       </w:r>
+      <w:proofErr w:type="spellEnd"/>
       <w:r>
         <w:rPr>
           <w:rFonts w:ascii="Consolas" w:hAnsi="Consolas" w:cs="Consolas"/>
@@ -1942,6 +2660,7 @@
         </w:rPr>
         <w:t>        </w:t>
       </w:r>
+      <w:proofErr w:type="gramStart"/>
       <w:r>
         <w:rPr>
           <w:rFonts w:ascii="Consolas" w:hAnsi="Consolas" w:cs="Consolas"/>
@@ -1949,12 +2668,29 @@
         </w:rPr>
         <w:t>match</w:t>
       </w:r>
-      <w:r>
-        <w:rPr>
-          <w:rFonts w:ascii="Consolas" w:hAnsi="Consolas" w:cs="Consolas"/>
-          <w:color w:val="000000"/>
-        </w:rPr>
-        <w:t> request.Content </w:t>
+      <w:proofErr w:type="gramEnd"/>
+      <w:r>
+        <w:rPr>
+          <w:rFonts w:ascii="Consolas" w:hAnsi="Consolas" w:cs="Consolas"/>
+          <w:color w:val="000000"/>
+        </w:rPr>
+        <w:t> </w:t>
+      </w:r>
+      <w:proofErr w:type="spellStart"/>
+      <w:r>
+        <w:rPr>
+          <w:rFonts w:ascii="Consolas" w:hAnsi="Consolas" w:cs="Consolas"/>
+          <w:color w:val="000000"/>
+        </w:rPr>
+        <w:t>request.Content</w:t>
+      </w:r>
+      <w:proofErr w:type="spellEnd"/>
+      <w:r>
+        <w:rPr>
+          <w:rFonts w:ascii="Consolas" w:hAnsi="Consolas" w:cs="Consolas"/>
+          <w:color w:val="000000"/>
+        </w:rPr>
+        <w:t> </w:t>
       </w:r>
       <w:r>
         <w:rPr>
@@ -1978,7 +2714,32 @@
           <w:rFonts w:ascii="Consolas" w:hAnsi="Consolas" w:cs="Consolas"/>
           <w:color w:val="000000"/>
         </w:rPr>
-        <w:t>        | ContainsGuitar(content) </w:t>
+        <w:t>        | </w:t>
+      </w:r>
+      <w:proofErr w:type="spellStart"/>
+      <w:proofErr w:type="gramStart"/>
+      <w:r>
+        <w:rPr>
+          <w:rFonts w:ascii="Consolas" w:hAnsi="Consolas" w:cs="Consolas"/>
+          <w:color w:val="000000"/>
+        </w:rPr>
+        <w:t>ContainsGuitar</w:t>
+      </w:r>
+      <w:proofErr w:type="spellEnd"/>
+      <w:r>
+        <w:rPr>
+          <w:rFonts w:ascii="Consolas" w:hAnsi="Consolas" w:cs="Consolas"/>
+          <w:color w:val="000000"/>
+        </w:rPr>
+        <w:t>(</w:t>
+      </w:r>
+      <w:proofErr w:type="gramEnd"/>
+      <w:r>
+        <w:rPr>
+          <w:rFonts w:ascii="Consolas" w:hAnsi="Consolas" w:cs="Consolas"/>
+          <w:color w:val="000000"/>
+        </w:rPr>
+        <w:t>content) </w:t>
       </w:r>
       <w:r>
         <w:rPr>
@@ -2004,19 +2765,44 @@
         </w:rPr>
         <w:t>            </w:t>
       </w:r>
-      <w:r>
-        <w:rPr>
-          <w:rFonts w:ascii="Consolas" w:hAnsi="Consolas" w:cs="Consolas"/>
-          <w:color w:val="0000FF"/>
-        </w:rPr>
-        <w:t>let!</w:t>
-      </w:r>
-      <w:r>
-        <w:rPr>
-          <w:rFonts w:ascii="Consolas" w:hAnsi="Consolas" w:cs="Consolas"/>
-          <w:color w:val="000000"/>
-        </w:rPr>
-        <w:t> guitar = content</w:t>
+      <w:proofErr w:type="gramStart"/>
+      <w:r>
+        <w:rPr>
+          <w:rFonts w:ascii="Consolas" w:hAnsi="Consolas" w:cs="Consolas"/>
+          <w:color w:val="0000FF"/>
+        </w:rPr>
+        <w:t>let</w:t>
+      </w:r>
+      <w:proofErr w:type="gramEnd"/>
+      <w:r>
+        <w:rPr>
+          <w:rFonts w:ascii="Consolas" w:hAnsi="Consolas" w:cs="Consolas"/>
+          <w:color w:val="0000FF"/>
+        </w:rPr>
+        <w:t>!</w:t>
+      </w:r>
+      <w:r>
+        <w:rPr>
+          <w:rFonts w:ascii="Consolas" w:hAnsi="Consolas" w:cs="Consolas"/>
+          <w:color w:val="000000"/>
+        </w:rPr>
+        <w:t> </w:t>
+      </w:r>
+      <w:proofErr w:type="gramStart"/>
+      <w:r>
+        <w:rPr>
+          <w:rFonts w:ascii="Consolas" w:hAnsi="Consolas" w:cs="Consolas"/>
+          <w:color w:val="000000"/>
+        </w:rPr>
+        <w:t>guitar</w:t>
+      </w:r>
+      <w:proofErr w:type="gramEnd"/>
+      <w:r>
+        <w:rPr>
+          <w:rFonts w:ascii="Consolas" w:hAnsi="Consolas" w:cs="Consolas"/>
+          <w:color w:val="000000"/>
+        </w:rPr>
+        <w:t> = content</w:t>
       </w:r>
     </w:p>
     <w:p>
@@ -2035,6 +2821,7 @@
         </w:rPr>
         <w:t>            </w:t>
       </w:r>
+      <w:proofErr w:type="gramStart"/>
       <w:r>
         <w:rPr>
           <w:rFonts w:ascii="Consolas" w:hAnsi="Consolas" w:cs="Consolas"/>
@@ -2042,12 +2829,29 @@
         </w:rPr>
         <w:t>match</w:t>
       </w:r>
-      <w:r>
-        <w:rPr>
-          <w:rFonts w:ascii="Consolas" w:hAnsi="Consolas" w:cs="Consolas"/>
-          <w:color w:val="000000"/>
-        </w:rPr>
-        <w:t> Guitars.addGuitar guitar </w:t>
+      <w:proofErr w:type="gramEnd"/>
+      <w:r>
+        <w:rPr>
+          <w:rFonts w:ascii="Consolas" w:hAnsi="Consolas" w:cs="Consolas"/>
+          <w:color w:val="000000"/>
+        </w:rPr>
+        <w:t> </w:t>
+      </w:r>
+      <w:proofErr w:type="spellStart"/>
+      <w:r>
+        <w:rPr>
+          <w:rFonts w:ascii="Consolas" w:hAnsi="Consolas" w:cs="Consolas"/>
+          <w:color w:val="000000"/>
+        </w:rPr>
+        <w:t>Guitars.addGuitar</w:t>
+      </w:r>
+      <w:proofErr w:type="spellEnd"/>
+      <w:r>
+        <w:rPr>
+          <w:rFonts w:ascii="Consolas" w:hAnsi="Consolas" w:cs="Consolas"/>
+          <w:color w:val="000000"/>
+        </w:rPr>
+        <w:t> guitar </w:t>
       </w:r>
       <w:r>
         <w:rPr>
@@ -2071,7 +2875,23 @@
           <w:rFonts w:ascii="Consolas" w:hAnsi="Consolas" w:cs="Consolas"/>
           <w:color w:val="000000"/>
         </w:rPr>
-        <w:t>            | Some() </w:t>
+        <w:t>            | </w:t>
+      </w:r>
+      <w:proofErr w:type="gramStart"/>
+      <w:r>
+        <w:rPr>
+          <w:rFonts w:ascii="Consolas" w:hAnsi="Consolas" w:cs="Consolas"/>
+          <w:color w:val="000000"/>
+        </w:rPr>
+        <w:t>Some(</w:t>
+      </w:r>
+      <w:proofErr w:type="gramEnd"/>
+      <w:r>
+        <w:rPr>
+          <w:rFonts w:ascii="Consolas" w:hAnsi="Consolas" w:cs="Consolas"/>
+          <w:color w:val="000000"/>
+        </w:rPr>
+        <w:t>) </w:t>
       </w:r>
       <w:r>
         <w:rPr>
@@ -2097,6 +2917,7 @@
         </w:rPr>
         <w:t>                </w:t>
       </w:r>
+      <w:proofErr w:type="gramStart"/>
       <w:r>
         <w:rPr>
           <w:rFonts w:ascii="Consolas" w:hAnsi="Consolas" w:cs="Consolas"/>
@@ -2104,6 +2925,7 @@
         </w:rPr>
         <w:t>return</w:t>
       </w:r>
+      <w:proofErr w:type="gramEnd"/>
       <w:r>
         <w:rPr>
           <w:rFonts w:ascii="Consolas" w:hAnsi="Consolas" w:cs="Consolas"/>
@@ -2152,6 +2974,7 @@
         </w:rPr>
         <w:t>                </w:t>
       </w:r>
+      <w:proofErr w:type="gramStart"/>
       <w:r>
         <w:rPr>
           <w:rFonts w:ascii="Consolas" w:hAnsi="Consolas" w:cs="Consolas"/>
@@ -2159,6 +2982,7 @@
         </w:rPr>
         <w:t>return</w:t>
       </w:r>
+      <w:proofErr w:type="gramEnd"/>
       <w:r>
         <w:rPr>
           <w:rFonts w:ascii="Consolas" w:hAnsi="Consolas" w:cs="Consolas"/>
@@ -2209,7 +3033,40 @@
           <w:rFonts w:ascii="Consolas" w:hAnsi="Consolas" w:cs="Consolas"/>
           <w:color w:val="000000"/>
         </w:rPr>
-        <w:t> request.CreateResponse(HttpStatusCode.BadRequest)</w:t>
+        <w:t> </w:t>
+      </w:r>
+      <w:proofErr w:type="gramStart"/>
+      <w:r>
+        <w:rPr>
+          <w:rFonts w:ascii="Consolas" w:hAnsi="Consolas" w:cs="Consolas"/>
+          <w:color w:val="000000"/>
+        </w:rPr>
+        <w:t>request.CreateResponse(</w:t>
+      </w:r>
+      <w:proofErr w:type="gramEnd"/>
+      <w:r>
+        <w:rPr>
+          <w:rFonts w:ascii="Consolas" w:hAnsi="Consolas" w:cs="Consolas"/>
+          <w:color w:val="000000"/>
+        </w:rPr>
+        <w:t>HttpStatusCode.BadRequest)</w:t>
+      </w:r>
+    </w:p>
+    <w:p>
+      <w:pPr>
+        <w:pStyle w:val="HTMLPreformatted"/>
+        <w:shd w:val="clear" w:color="auto" w:fill="FFFFFF"/>
+        <w:rPr>
+          <w:rFonts w:ascii="Consolas" w:hAnsi="Consolas" w:cs="Consolas"/>
+          <w:color w:val="000000"/>
+        </w:rPr>
+      </w:pPr>
+      <w:r>
+        <w:rPr>
+          <w:rFonts w:ascii="Consolas" w:hAnsi="Consolas" w:cs="Consolas"/>
+          <w:color w:val="000000"/>
+        </w:rPr>
+        <w:t xml:space="preserve">    }</w:t>
       </w:r>
     </w:p>
     <w:p>
@@ -2224,21 +3081,25 @@
       <w:r>
         <w:t xml:space="preserve">Our code has grown a bit, but the logic driving the behavior is nicely factored and easy to read. F#’s Active Patterns provide a means by which to adapt non-functional types to pattern matching. If the </w:t>
       </w:r>
+      <w:proofErr w:type="spellStart"/>
       <w:r>
         <w:rPr>
           <w:rFonts w:ascii="Consolas" w:hAnsi="Consolas" w:cs="Consolas"/>
         </w:rPr>
         <w:t>HttpRequestMessage</w:t>
       </w:r>
+      <w:proofErr w:type="spellEnd"/>
       <w:r>
         <w:t xml:space="preserve"> and </w:t>
       </w:r>
+      <w:proofErr w:type="spellStart"/>
       <w:r>
         <w:rPr>
           <w:rFonts w:ascii="Consolas" w:hAnsi="Consolas" w:cs="Consolas"/>
         </w:rPr>
         <w:t>HttpResponseMessage</w:t>
       </w:r>
+      <w:proofErr w:type="spellEnd"/>
       <w:r>
         <w:t xml:space="preserve"> types were F# records, pattern matching would be much easier. This Active Pattern can be used for any HTTP function that needs to retrieve a </w:t>
       </w:r>
@@ -2265,186 +3126,367 @@
           <w:numId w:val="15"/>
         </w:numPr>
       </w:pPr>
-      <w:r>
-        <w:t xml:space="preserve">HTTP specifies that POST messages should return a Location header containing the URI of the new resource. The </w:t>
-      </w:r>
-      <w:r>
-        <w:rPr>
-          <w:rFonts w:ascii="Consolas" w:hAnsi="Consolas" w:cs="Consolas"/>
-        </w:rPr>
-        <w:t>System.Net.Http</w:t>
-      </w:r>
-      <w:r>
-        <w:t xml:space="preserve"> types really shine when working with headers. If you aren’t certain what you need to specify for a header value, the </w:t>
-      </w:r>
-      <w:r>
-        <w:rPr>
-          <w:rFonts w:ascii="Consolas" w:hAnsi="Consolas" w:cs="Consolas"/>
-        </w:rPr>
-        <w:t>HttpResponseMessage</w:t>
-      </w:r>
-      <w:r>
-        <w:t xml:space="preserve"> type has a type for you to use. In the case of the Location header, you need to specify a </w:t>
-      </w:r>
-      <w:r>
-        <w:rPr>
-          <w:rFonts w:ascii="Consolas" w:hAnsi="Consolas" w:cs="Consolas"/>
-        </w:rPr>
-        <w:t>System.Uri</w:t>
-      </w:r>
-      <w:r>
-        <w:t>.</w:t>
-      </w:r>
-    </w:p>
-    <w:p>
-      <w:r>
-        <w:rPr>
-          <w:noProof/>
-        </w:rPr>
-        <w:lastRenderedPageBreak/>
-        <w:drawing>
-          <wp:inline distT="0" distB="0" distL="0" distR="0" wp14:anchorId="3DCD05C0" wp14:editId="159C2754">
-            <wp:extent cx="5943600" cy="2049145"/>
-            <wp:effectExtent l="0" t="0" r="0" b="8255"/>
-            <wp:docPr id="1" name="Picture 1"/>
-            <wp:cNvGraphicFramePr>
-              <a:graphicFrameLocks xmlns:a="http://schemas.openxmlformats.org/drawingml/2006/main" noChangeAspect="1"/>
-            </wp:cNvGraphicFramePr>
-            <a:graphic xmlns:a="http://schemas.openxmlformats.org/drawingml/2006/main">
-              <a:graphicData uri="http://schemas.openxmlformats.org/drawingml/2006/picture">
-                <pic:pic xmlns:pic="http://schemas.openxmlformats.org/drawingml/2006/picture">
-                  <pic:nvPicPr>
-                    <pic:cNvPr id="1" name=""/>
-                    <pic:cNvPicPr/>
-                  </pic:nvPicPr>
-                  <pic:blipFill>
-                    <a:blip r:embed="rId10"/>
-                    <a:stretch>
-                      <a:fillRect/>
-                    </a:stretch>
-                  </pic:blipFill>
-                  <pic:spPr>
-                    <a:xfrm>
-                      <a:off x="0" y="0"/>
-                      <a:ext cx="5943600" cy="2049145"/>
-                    </a:xfrm>
-                    <a:prstGeom prst="rect">
-                      <a:avLst/>
-                    </a:prstGeom>
-                  </pic:spPr>
-                </pic:pic>
-              </a:graphicData>
-            </a:graphic>
-          </wp:inline>
-        </w:drawing>
-      </w:r>
-    </w:p>
-    <w:p>
-      <w:pPr>
-        <w:pStyle w:val="ListParagraph"/>
+      <w:bookmarkStart w:id="0" w:name="_GoBack"/>
+      <w:bookmarkEnd w:id="0"/>
+      <w:r>
+        <w:t xml:space="preserve">Finally, add the </w:t>
+      </w:r>
+      <w:proofErr w:type="spellStart"/>
+      <w:r>
+        <w:rPr>
+          <w:rFonts w:ascii="Consolas" w:hAnsi="Consolas" w:cs="Consolas"/>
+        </w:rPr>
+        <w:t>postGuitar</w:t>
+      </w:r>
+      <w:proofErr w:type="spellEnd"/>
+      <w:r>
+        <w:t xml:space="preserve"> function to the </w:t>
+      </w:r>
+      <w:r>
+        <w:rPr>
+          <w:rFonts w:ascii="Consolas" w:hAnsi="Consolas" w:cs="Consolas"/>
+        </w:rPr>
+        <w:t>Guitars</w:t>
+      </w:r>
+      <w:r>
+        <w:t xml:space="preserve"> resource. To do this, find “</w:t>
+      </w:r>
+      <w:r>
+        <w:rPr>
+          <w:rFonts w:ascii="Consolas" w:hAnsi="Consolas" w:cs="Consolas"/>
+          <w:color w:val="0000FF"/>
+          <w:sz w:val="19"/>
+          <w:szCs w:val="19"/>
+          <w:highlight w:val="white"/>
+        </w:rPr>
+        <w:t>let</w:t>
+      </w:r>
+      <w:r>
+        <w:rPr>
+          <w:rFonts w:ascii="Consolas" w:hAnsi="Consolas" w:cs="Consolas"/>
+          <w:color w:val="000000"/>
+          <w:sz w:val="19"/>
+          <w:szCs w:val="19"/>
+          <w:highlight w:val="white"/>
+        </w:rPr>
+        <w:t xml:space="preserve"> </w:t>
+      </w:r>
+      <w:proofErr w:type="spellStart"/>
+      <w:r>
+        <w:rPr>
+          <w:rFonts w:ascii="Consolas" w:hAnsi="Consolas" w:cs="Consolas"/>
+          <w:color w:val="000000"/>
+          <w:sz w:val="19"/>
+          <w:szCs w:val="19"/>
+          <w:highlight w:val="white"/>
+        </w:rPr>
+        <w:t>guitarsResource</w:t>
+      </w:r>
+      <w:proofErr w:type="spellEnd"/>
+      <w:r>
+        <w:rPr>
+          <w:rFonts w:ascii="Consolas" w:hAnsi="Consolas" w:cs="Consolas"/>
+          <w:color w:val="000000"/>
+          <w:sz w:val="19"/>
+          <w:szCs w:val="19"/>
+          <w:highlight w:val="white"/>
+        </w:rPr>
+        <w:t xml:space="preserve"> = route </w:t>
+      </w:r>
+      <w:r>
+        <w:rPr>
+          <w:rFonts w:ascii="Consolas" w:hAnsi="Consolas" w:cs="Consolas"/>
+          <w:color w:val="A31515"/>
+          <w:sz w:val="19"/>
+          <w:szCs w:val="19"/>
+          <w:highlight w:val="white"/>
+        </w:rPr>
+        <w:t>"guitars"</w:t>
+      </w:r>
+      <w:r>
+        <w:rPr>
+          <w:rFonts w:ascii="Consolas" w:hAnsi="Consolas" w:cs="Consolas"/>
+          <w:color w:val="000000"/>
+          <w:sz w:val="19"/>
+          <w:szCs w:val="19"/>
+          <w:highlight w:val="white"/>
+        </w:rPr>
+        <w:t xml:space="preserve"> (get </w:t>
+      </w:r>
+      <w:proofErr w:type="spellStart"/>
+      <w:r>
+        <w:rPr>
+          <w:rFonts w:ascii="Consolas" w:hAnsi="Consolas" w:cs="Consolas"/>
+          <w:color w:val="000000"/>
+          <w:sz w:val="19"/>
+          <w:szCs w:val="19"/>
+          <w:highlight w:val="white"/>
+        </w:rPr>
+        <w:t>getGuitars</w:t>
+      </w:r>
+      <w:proofErr w:type="spellEnd"/>
+      <w:r>
+        <w:rPr>
+          <w:rFonts w:ascii="Consolas" w:hAnsi="Consolas" w:cs="Consolas"/>
+          <w:color w:val="000000"/>
+          <w:sz w:val="19"/>
+          <w:szCs w:val="19"/>
+          <w:highlight w:val="white"/>
+        </w:rPr>
+        <w:t>)</w:t>
+      </w:r>
+      <w:r>
+        <w:rPr>
+          <w:rFonts w:ascii="Consolas" w:hAnsi="Consolas" w:cs="Consolas"/>
+          <w:color w:val="000000"/>
+          <w:sz w:val="19"/>
+          <w:szCs w:val="19"/>
+        </w:rPr>
+        <w:t xml:space="preserve">” in the </w:t>
+      </w:r>
+      <w:proofErr w:type="spellStart"/>
+      <w:r>
+        <w:rPr>
+          <w:rFonts w:ascii="Consolas" w:hAnsi="Consolas" w:cs="Consolas"/>
+          <w:color w:val="000000"/>
+          <w:sz w:val="19"/>
+          <w:szCs w:val="19"/>
+        </w:rPr>
+        <w:t>Api</w:t>
+      </w:r>
+      <w:proofErr w:type="spellEnd"/>
+      <w:r>
+        <w:rPr>
+          <w:rFonts w:ascii="Consolas" w:hAnsi="Consolas" w:cs="Consolas"/>
+          <w:color w:val="000000"/>
+          <w:sz w:val="19"/>
+          <w:szCs w:val="19"/>
+        </w:rPr>
+        <w:t xml:space="preserve"> module and replace it with: </w:t>
+      </w:r>
+    </w:p>
+    <w:p>
+      <w:pPr>
+        <w:pStyle w:val="HTMLPreformatted"/>
+        <w:shd w:val="clear" w:color="auto" w:fill="FFFFFF"/>
+        <w:rPr>
+          <w:rFonts w:ascii="Consolas" w:hAnsi="Consolas" w:cs="Consolas"/>
+          <w:color w:val="000000"/>
+        </w:rPr>
+      </w:pPr>
+      <w:r>
+        <w:rPr>
+          <w:rFonts w:ascii="Consolas" w:hAnsi="Consolas" w:cs="Consolas"/>
+          <w:color w:val="000000"/>
+        </w:rPr>
+        <w:t>    </w:t>
+      </w:r>
+      <w:proofErr w:type="gramStart"/>
+      <w:r>
+        <w:rPr>
+          <w:rFonts w:ascii="Consolas" w:hAnsi="Consolas" w:cs="Consolas"/>
+          <w:color w:val="0000FF"/>
+        </w:rPr>
+        <w:t>let</w:t>
+      </w:r>
+      <w:proofErr w:type="gramEnd"/>
+      <w:r>
+        <w:rPr>
+          <w:rFonts w:ascii="Consolas" w:hAnsi="Consolas" w:cs="Consolas"/>
+          <w:color w:val="000000"/>
+        </w:rPr>
+        <w:t> guitarsResource = route </w:t>
+      </w:r>
+      <w:r>
+        <w:rPr>
+          <w:rFonts w:ascii="Consolas" w:hAnsi="Consolas" w:cs="Consolas"/>
+          <w:color w:val="A31515"/>
+        </w:rPr>
+        <w:t>"guitars"</w:t>
+      </w:r>
+      <w:r>
+        <w:rPr>
+          <w:rFonts w:ascii="Consolas" w:hAnsi="Consolas" w:cs="Consolas"/>
+          <w:color w:val="000000"/>
+        </w:rPr>
+        <w:t> (get getGuitars </w:t>
+      </w:r>
+      <w:r>
+        <w:rPr>
+          <w:rFonts w:ascii="Consolas" w:hAnsi="Consolas" w:cs="Consolas"/>
+          <w:b/>
+          <w:color w:val="000000"/>
+        </w:rPr>
+        <w:t>&lt;|&gt; post postGuitar</w:t>
+      </w:r>
+      <w:r>
+        <w:rPr>
+          <w:rFonts w:ascii="Consolas" w:hAnsi="Consolas" w:cs="Consolas"/>
+          <w:color w:val="000000"/>
+        </w:rPr>
+        <w:t>)</w:t>
+      </w:r>
+    </w:p>
+    <w:p>
+      <w:pPr>
+        <w:pStyle w:val="HTMLPreformatted"/>
+        <w:shd w:val="clear" w:color="auto" w:fill="FFFFFF"/>
+        <w:ind w:left="720"/>
+        <w:rPr>
+          <w:rFonts w:ascii="Consolas" w:hAnsi="Consolas" w:cs="Consolas"/>
+          <w:color w:val="000000"/>
+        </w:rPr>
+      </w:pPr>
+    </w:p>
+    <w:p>
+      <w:pPr>
+        <w:pStyle w:val="HTMLPreformatted"/>
+        <w:shd w:val="clear" w:color="auto" w:fill="FFFFFF"/>
+        <w:ind w:left="720"/>
+        <w:rPr>
+          <w:rFonts w:asciiTheme="minorHAnsi" w:eastAsiaTheme="minorHAnsi" w:hAnsiTheme="minorHAnsi" w:cstheme="minorBidi"/>
+          <w:sz w:val="22"/>
+          <w:szCs w:val="22"/>
+        </w:rPr>
+      </w:pPr>
+      <w:proofErr w:type="gramStart"/>
+      <w:r>
+        <w:rPr>
+          <w:rFonts w:asciiTheme="minorHAnsi" w:eastAsiaTheme="minorHAnsi" w:hAnsiTheme="minorHAnsi" w:cstheme="minorBidi"/>
+          <w:sz w:val="22"/>
+          <w:szCs w:val="22"/>
+        </w:rPr>
+        <w:t>or</w:t>
+      </w:r>
+      <w:proofErr w:type="gramEnd"/>
+    </w:p>
+    <w:p>
+      <w:pPr>
+        <w:pStyle w:val="HTMLPreformatted"/>
+        <w:shd w:val="clear" w:color="auto" w:fill="FFFFFF"/>
+        <w:ind w:left="720"/>
+        <w:rPr>
+          <w:rFonts w:ascii="Consolas" w:hAnsi="Consolas" w:cs="Consolas"/>
+          <w:color w:val="000000"/>
+        </w:rPr>
+      </w:pPr>
+      <w:r>
+        <w:rPr>
+          <w:rFonts w:ascii="Consolas" w:hAnsi="Consolas" w:cs="Consolas"/>
+          <w:color w:val="000000"/>
+        </w:rPr>
+        <w:t xml:space="preserve"> </w:t>
+      </w:r>
+    </w:p>
+    <w:p>
+      <w:pPr>
+        <w:pStyle w:val="HTMLPreformatted"/>
+        <w:shd w:val="clear" w:color="auto" w:fill="FFFFFF"/>
+        <w:rPr>
+          <w:rFonts w:ascii="Consolas" w:hAnsi="Consolas" w:cs="Consolas"/>
+          <w:b/>
+          <w:color w:val="000000"/>
+        </w:rPr>
+      </w:pPr>
+      <w:r>
+        <w:rPr>
+          <w:rFonts w:ascii="Consolas" w:hAnsi="Consolas" w:cs="Consolas"/>
+          <w:color w:val="000000"/>
+        </w:rPr>
+        <w:t>    </w:t>
+      </w:r>
+      <w:proofErr w:type="gramStart"/>
+      <w:r>
+        <w:rPr>
+          <w:rFonts w:ascii="Consolas" w:hAnsi="Consolas" w:cs="Consolas"/>
+          <w:color w:val="0000FF"/>
+        </w:rPr>
+        <w:t>let</w:t>
+      </w:r>
+      <w:proofErr w:type="gramEnd"/>
+      <w:r>
+        <w:rPr>
+          <w:rFonts w:ascii="Consolas" w:hAnsi="Consolas" w:cs="Consolas"/>
+          <w:color w:val="000000"/>
+        </w:rPr>
+        <w:t> guitarsResource = </w:t>
+      </w:r>
+      <w:r>
+        <w:rPr>
+          <w:rFonts w:ascii="Consolas" w:hAnsi="Consolas" w:cs="Consolas"/>
+          <w:b/>
+          <w:color w:val="000000"/>
+        </w:rPr>
+        <w:t>routeResource </w:t>
+      </w:r>
+      <w:r>
+        <w:rPr>
+          <w:rFonts w:ascii="Consolas" w:hAnsi="Consolas" w:cs="Consolas"/>
+          <w:b/>
+          <w:color w:val="A31515"/>
+        </w:rPr>
+        <w:t>"guitars"</w:t>
+      </w:r>
+      <w:r>
+        <w:rPr>
+          <w:rFonts w:ascii="Consolas" w:hAnsi="Consolas" w:cs="Consolas"/>
+          <w:b/>
+          <w:color w:val="000000"/>
+        </w:rPr>
+        <w:t> [get getGuitars; post postGuitar]</w:t>
+      </w:r>
+    </w:p>
+    <w:p>
+      <w:pPr>
+        <w:pStyle w:val="HTMLPreformatted"/>
+        <w:shd w:val="clear" w:color="auto" w:fill="FFFFFF"/>
+        <w:ind w:left="720"/>
+        <w:rPr>
+          <w:rFonts w:ascii="Consolas" w:hAnsi="Consolas" w:cs="Consolas"/>
+          <w:color w:val="000000"/>
+        </w:rPr>
+      </w:pPr>
+    </w:p>
+    <w:p>
+      <w:pPr>
+        <w:pStyle w:val="HTMLPreformatted"/>
+        <w:shd w:val="clear" w:color="auto" w:fill="FFFFFF"/>
+        <w:ind w:left="720"/>
+        <w:rPr>
+          <w:rFonts w:asciiTheme="minorHAnsi" w:eastAsiaTheme="minorHAnsi" w:hAnsiTheme="minorHAnsi" w:cstheme="minorBidi"/>
+          <w:sz w:val="22"/>
+          <w:szCs w:val="22"/>
+        </w:rPr>
+      </w:pPr>
+      <w:r>
+        <w:rPr>
+          <w:rFonts w:asciiTheme="minorHAnsi" w:eastAsiaTheme="minorHAnsi" w:hAnsiTheme="minorHAnsi" w:cstheme="minorBidi"/>
+          <w:sz w:val="22"/>
+          <w:szCs w:val="22"/>
+        </w:rPr>
+        <w:t>You can choose either; they work the same way. The options exist to satisfy preferences for operators or lists.</w:t>
+      </w:r>
+    </w:p>
+    <w:p>
+      <w:pPr>
+        <w:pStyle w:val="HTMLPreformatted"/>
+        <w:shd w:val="clear" w:color="auto" w:fill="FFFFFF"/>
+        <w:ind w:left="720"/>
+        <w:rPr>
+          <w:rFonts w:asciiTheme="minorHAnsi" w:eastAsiaTheme="minorHAnsi" w:hAnsiTheme="minorHAnsi" w:cstheme="minorBidi"/>
+          <w:sz w:val="22"/>
+          <w:szCs w:val="22"/>
+        </w:rPr>
+      </w:pPr>
+    </w:p>
+    <w:p>
+      <w:pPr>
+        <w:pStyle w:val="HTMLPreformatted"/>
         <w:numPr>
           <w:ilvl w:val="0"/>
           <w:numId w:val="15"/>
         </w:numPr>
-      </w:pPr>
-      <w:r>
-        <w:t xml:space="preserve">Finally, add the </w:t>
-      </w:r>
-      <w:r>
-        <w:rPr>
-          <w:rFonts w:ascii="Consolas" w:hAnsi="Consolas" w:cs="Consolas"/>
-        </w:rPr>
-        <w:t>postGuitar</w:t>
-      </w:r>
-      <w:r>
-        <w:t xml:space="preserve"> function to the </w:t>
-      </w:r>
-      <w:r>
-        <w:rPr>
-          <w:rFonts w:ascii="Consolas" w:hAnsi="Consolas" w:cs="Consolas"/>
-        </w:rPr>
-        <w:t>Guitars</w:t>
-      </w:r>
-      <w:r>
-        <w:t xml:space="preserve"> resource:</w:t>
-      </w:r>
-    </w:p>
-    <w:p>
-      <w:pPr>
-        <w:pStyle w:val="HTMLPreformatted"/>
-        <w:shd w:val="clear" w:color="auto" w:fill="FFFFFF"/>
-        <w:rPr>
-          <w:rFonts w:ascii="Consolas" w:hAnsi="Consolas" w:cs="Consolas"/>
-          <w:color w:val="000000"/>
-        </w:rPr>
-      </w:pPr>
-      <w:r>
-        <w:rPr>
-          <w:rFonts w:ascii="Consolas" w:hAnsi="Consolas" w:cs="Consolas"/>
-          <w:color w:val="000000"/>
-        </w:rPr>
-        <w:t>    </w:t>
-      </w:r>
-      <w:r>
-        <w:rPr>
-          <w:rFonts w:ascii="Consolas" w:hAnsi="Consolas" w:cs="Consolas"/>
-          <w:color w:val="0000FF"/>
-        </w:rPr>
-        <w:t>let</w:t>
-      </w:r>
-      <w:r>
-        <w:rPr>
-          <w:rFonts w:ascii="Consolas" w:hAnsi="Consolas" w:cs="Consolas"/>
-          <w:color w:val="000000"/>
-        </w:rPr>
-        <w:t> guitarsResource = route </w:t>
-      </w:r>
-      <w:r>
-        <w:rPr>
-          <w:rFonts w:ascii="Consolas" w:hAnsi="Consolas" w:cs="Consolas"/>
-          <w:color w:val="A31515"/>
-        </w:rPr>
-        <w:t>"guitars"</w:t>
-      </w:r>
-      <w:r>
-        <w:rPr>
-          <w:rFonts w:ascii="Consolas" w:hAnsi="Consolas" w:cs="Consolas"/>
-          <w:color w:val="000000"/>
-        </w:rPr>
-        <w:t> (get getGuitars </w:t>
-      </w:r>
-      <w:r>
-        <w:rPr>
-          <w:rFonts w:ascii="Consolas" w:hAnsi="Consolas" w:cs="Consolas"/>
-          <w:b/>
-          <w:color w:val="000000"/>
-        </w:rPr>
-        <w:t>&lt;|&gt; post postGuitar</w:t>
-      </w:r>
-      <w:r>
-        <w:rPr>
-          <w:rFonts w:ascii="Consolas" w:hAnsi="Consolas" w:cs="Consolas"/>
-          <w:color w:val="000000"/>
-        </w:rPr>
-        <w:t>)</w:t>
-      </w:r>
-    </w:p>
-    <w:p>
-      <w:pPr>
-        <w:pStyle w:val="HTMLPreformatted"/>
-        <w:shd w:val="clear" w:color="auto" w:fill="FFFFFF"/>
-        <w:ind w:left="720"/>
-        <w:rPr>
-          <w:rFonts w:ascii="Consolas" w:hAnsi="Consolas" w:cs="Consolas"/>
-          <w:color w:val="000000"/>
-        </w:rPr>
-      </w:pPr>
-    </w:p>
-    <w:p>
-      <w:pPr>
-        <w:pStyle w:val="HTMLPreformatted"/>
-        <w:shd w:val="clear" w:color="auto" w:fill="FFFFFF"/>
-        <w:ind w:left="720"/>
+        <w:shd w:val="clear" w:color="auto" w:fill="FFFFFF"/>
         <w:rPr>
           <w:rFonts w:asciiTheme="minorHAnsi" w:eastAsiaTheme="minorHAnsi" w:hAnsiTheme="minorHAnsi" w:cstheme="minorBidi"/>
           <w:sz w:val="22"/>
@@ -2457,170 +3499,30 @@
           <w:sz w:val="22"/>
           <w:szCs w:val="22"/>
         </w:rPr>
-        <w:t>or</w:t>
-      </w:r>
-    </w:p>
-    <w:p>
-      <w:pPr>
-        <w:pStyle w:val="HTMLPreformatted"/>
-        <w:shd w:val="clear" w:color="auto" w:fill="FFFFFF"/>
-        <w:ind w:left="720"/>
-        <w:rPr>
-          <w:rFonts w:ascii="Consolas" w:hAnsi="Consolas" w:cs="Consolas"/>
-          <w:color w:val="000000"/>
-        </w:rPr>
-      </w:pPr>
-      <w:r>
-        <w:rPr>
-          <w:rFonts w:ascii="Consolas" w:hAnsi="Consolas" w:cs="Consolas"/>
-          <w:color w:val="000000"/>
-        </w:rPr>
-        <w:t xml:space="preserve"> </w:t>
-      </w:r>
-    </w:p>
-    <w:p>
-      <w:pPr>
-        <w:pStyle w:val="HTMLPreformatted"/>
-        <w:shd w:val="clear" w:color="auto" w:fill="FFFFFF"/>
-        <w:rPr>
-          <w:rFonts w:ascii="Consolas" w:hAnsi="Consolas" w:cs="Consolas"/>
-          <w:b/>
-          <w:color w:val="000000"/>
-        </w:rPr>
-      </w:pPr>
-      <w:r>
-        <w:rPr>
-          <w:rFonts w:ascii="Consolas" w:hAnsi="Consolas" w:cs="Consolas"/>
-          <w:color w:val="000000"/>
-        </w:rPr>
-        <w:t>    </w:t>
-      </w:r>
-      <w:r>
-        <w:rPr>
-          <w:rFonts w:ascii="Consolas" w:hAnsi="Consolas" w:cs="Consolas"/>
-          <w:color w:val="0000FF"/>
-        </w:rPr>
-        <w:t>let</w:t>
-      </w:r>
-      <w:r>
-        <w:rPr>
-          <w:rFonts w:ascii="Consolas" w:hAnsi="Consolas" w:cs="Consolas"/>
-          <w:color w:val="000000"/>
-        </w:rPr>
-        <w:t> guitarsResource = </w:t>
-      </w:r>
-      <w:r>
-        <w:rPr>
-          <w:rFonts w:ascii="Consolas" w:hAnsi="Consolas" w:cs="Consolas"/>
-          <w:b/>
-          <w:color w:val="000000"/>
-        </w:rPr>
-        <w:t>routeResource </w:t>
-      </w:r>
-      <w:r>
-        <w:rPr>
-          <w:rFonts w:ascii="Consolas" w:hAnsi="Consolas" w:cs="Consolas"/>
-          <w:b/>
-          <w:color w:val="A31515"/>
-        </w:rPr>
-        <w:t>"guitars"</w:t>
-      </w:r>
-      <w:r>
-        <w:rPr>
-          <w:rFonts w:ascii="Consolas" w:hAnsi="Consolas" w:cs="Consolas"/>
-          <w:b/>
-          <w:color w:val="000000"/>
-        </w:rPr>
-        <w:t> [get getGuitars; post postGuitar]</w:t>
-      </w:r>
-    </w:p>
-    <w:p>
-      <w:pPr>
-        <w:pStyle w:val="HTMLPreformatted"/>
-        <w:shd w:val="clear" w:color="auto" w:fill="FFFFFF"/>
-        <w:ind w:left="720"/>
-        <w:rPr>
-          <w:rFonts w:ascii="Consolas" w:hAnsi="Consolas" w:cs="Consolas"/>
-          <w:color w:val="000000"/>
-        </w:rPr>
-      </w:pPr>
-    </w:p>
-    <w:p>
-      <w:pPr>
-        <w:pStyle w:val="HTMLPreformatted"/>
-        <w:shd w:val="clear" w:color="auto" w:fill="FFFFFF"/>
-        <w:ind w:left="720"/>
+        <w:t xml:space="preserve">You’ve already </w:t>
+      </w:r>
+      <w:r>
         <w:rPr>
           <w:rFonts w:asciiTheme="minorHAnsi" w:eastAsiaTheme="minorHAnsi" w:hAnsiTheme="minorHAnsi" w:cstheme="minorBidi"/>
           <w:sz w:val="22"/>
           <w:szCs w:val="22"/>
         </w:rPr>
-      </w:pPr>
+        <w:t xml:space="preserve">registered the resource, so you should be able to run the application and submit a POST to create a new </w:t>
+      </w:r>
+      <w:r>
+        <w:rPr>
+          <w:rFonts w:ascii="Consolas" w:eastAsiaTheme="minorHAnsi" w:hAnsi="Consolas" w:cs="Consolas"/>
+          <w:sz w:val="22"/>
+          <w:szCs w:val="22"/>
+        </w:rPr>
+        <w:t>Guitar</w:t>
+      </w:r>
       <w:r>
         <w:rPr>
           <w:rFonts w:asciiTheme="minorHAnsi" w:eastAsiaTheme="minorHAnsi" w:hAnsiTheme="minorHAnsi" w:cstheme="minorBidi"/>
           <w:sz w:val="22"/>
           <w:szCs w:val="22"/>
         </w:rPr>
-        <w:t>You can choose either; they work the same way. The options exist to satisfy preferences for operators or lists.</w:t>
-      </w:r>
-    </w:p>
-    <w:p>
-      <w:pPr>
-        <w:pStyle w:val="HTMLPreformatted"/>
-        <w:shd w:val="clear" w:color="auto" w:fill="FFFFFF"/>
-        <w:ind w:left="720"/>
-        <w:rPr>
-          <w:rFonts w:asciiTheme="minorHAnsi" w:eastAsiaTheme="minorHAnsi" w:hAnsiTheme="minorHAnsi" w:cstheme="minorBidi"/>
-          <w:sz w:val="22"/>
-          <w:szCs w:val="22"/>
-        </w:rPr>
-      </w:pPr>
-    </w:p>
-    <w:p>
-      <w:pPr>
-        <w:pStyle w:val="HTMLPreformatted"/>
-        <w:numPr>
-          <w:ilvl w:val="0"/>
-          <w:numId w:val="15"/>
-        </w:numPr>
-        <w:shd w:val="clear" w:color="auto" w:fill="FFFFFF"/>
-        <w:rPr>
-          <w:rFonts w:asciiTheme="minorHAnsi" w:eastAsiaTheme="minorHAnsi" w:hAnsiTheme="minorHAnsi" w:cstheme="minorBidi"/>
-          <w:sz w:val="22"/>
-          <w:szCs w:val="22"/>
-        </w:rPr>
-      </w:pPr>
-      <w:r>
-        <w:rPr>
-          <w:rFonts w:asciiTheme="minorHAnsi" w:eastAsiaTheme="minorHAnsi" w:hAnsiTheme="minorHAnsi" w:cstheme="minorBidi"/>
-          <w:sz w:val="22"/>
-          <w:szCs w:val="22"/>
-        </w:rPr>
-        <w:t xml:space="preserve">You’ve already </w:t>
-      </w:r>
-      <w:r>
-        <w:rPr>
-          <w:rFonts w:asciiTheme="minorHAnsi" w:eastAsiaTheme="minorHAnsi" w:hAnsiTheme="minorHAnsi" w:cstheme="minorBidi"/>
-          <w:sz w:val="22"/>
-          <w:szCs w:val="22"/>
-        </w:rPr>
-        <w:t xml:space="preserve">registered the resource, so you should be able to run the application and submit a POST to create a new </w:t>
-      </w:r>
-      <w:r>
-        <w:rPr>
-          <w:rFonts w:ascii="Consolas" w:eastAsiaTheme="minorHAnsi" w:hAnsi="Consolas" w:cs="Consolas"/>
-          <w:sz w:val="22"/>
-          <w:szCs w:val="22"/>
-        </w:rPr>
-        <w:t>Guitar</w:t>
-      </w:r>
-      <w:r>
-        <w:rPr>
-          <w:rFonts w:asciiTheme="minorHAnsi" w:eastAsiaTheme="minorHAnsi" w:hAnsiTheme="minorHAnsi" w:cstheme="minorBidi"/>
-          <w:sz w:val="22"/>
-          <w:szCs w:val="22"/>
-        </w:rPr>
         <w:t>. Try it now.</w:t>
       </w:r>
     </w:p>
@@ -2634,13 +3536,29 @@
         <w:pStyle w:val="Heading2"/>
       </w:pPr>
       <w:r>
-        <w:t>Consume APIs with HttpClient</w:t>
-      </w:r>
+        <w:t xml:space="preserve">Extra Credit - </w:t>
+      </w:r>
+      <w:r>
+        <w:t xml:space="preserve">Consume APIs with </w:t>
+      </w:r>
+      <w:proofErr w:type="spellStart"/>
+      <w:r>
+        <w:t>HttpClient</w:t>
+      </w:r>
+      <w:proofErr w:type="spellEnd"/>
     </w:p>
     <w:p/>
     <w:p>
       <w:r>
-        <w:t xml:space="preserve">You’ve now created services, but services are only half the fun of working on the web. In addition to our JavaScript client hosted in HTML, you can use the System.Net.Http.HttpClient to issue requests against web APIs. </w:t>
+        <w:t xml:space="preserve">You’ve now created services, but services are only half the fun of working on the web. In addition to our JavaScript client hosted in HTML, you can use the </w:t>
+      </w:r>
+      <w:proofErr w:type="spellStart"/>
+      <w:r>
+        <w:t>System.Net.Http.HttpClient</w:t>
+      </w:r>
+      <w:proofErr w:type="spellEnd"/>
+      <w:r>
+        <w:t xml:space="preserve"> to issue requests against web APIs. </w:t>
       </w:r>
       <w:r>
         <w:t>F#’s Active Patterns provide a terrific mechanism for testing HTTP response messages for</w:t>
@@ -2660,11 +3578,21 @@
       <w:r>
         <w:t xml:space="preserve">Take a look at the </w:t>
       </w:r>
+      <w:proofErr w:type="spellStart"/>
       <w:r>
         <w:t>GuitarExampleWebApp.Tests</w:t>
       </w:r>
-      <w:r>
-        <w:t xml:space="preserve"> project in the GuitarExample solution. You’ll see a very simple example of Active Patterns for matching a restricted set of response types. These all return the response headers and content. The main function simply reads the </w:t>
+      <w:proofErr w:type="spellEnd"/>
+      <w:r>
+        <w:t xml:space="preserve"> project in the </w:t>
+      </w:r>
+      <w:proofErr w:type="spellStart"/>
+      <w:r>
+        <w:t>GuitarExample</w:t>
+      </w:r>
+      <w:proofErr w:type="spellEnd"/>
+      <w:r>
+        <w:t xml:space="preserve"> solution. You’ll see a very simple example of Active Patterns for matching a restricted set of response types. These all return the response headers and content. The main function simply reads the </w:t>
       </w:r>
       <w:r>
         <w:t>content as a string and prints it to the screen. While a valid use of Active Patterns, it really doesn’t leverage the pattern of Active Patterns.</w:t>
@@ -2701,7 +3629,6 @@
         </w:numPr>
       </w:pPr>
       <w:r>
-        <w:lastRenderedPageBreak/>
         <w:t>Define Partial Active Patterns for all but the Unknown pattern:</w:t>
       </w:r>
     </w:p>
@@ -2715,6 +3642,7 @@
           <w:color w:val="000000"/>
         </w:rPr>
       </w:pPr>
+      <w:proofErr w:type="gramStart"/>
       <w:r>
         <w:rPr>
           <w:rFonts w:ascii="Consolas" w:hAnsi="Consolas" w:cs="Consolas"/>
@@ -2722,12 +3650,29 @@
         </w:rPr>
         <w:t>let</w:t>
       </w:r>
-      <w:r>
-        <w:rPr>
-          <w:rFonts w:ascii="Consolas" w:hAnsi="Consolas" w:cs="Consolas"/>
-          <w:color w:val="000000"/>
-        </w:rPr>
-        <w:t> (|OK|_|) (response: HttpResponseMessage) =</w:t>
+      <w:proofErr w:type="gramEnd"/>
+      <w:r>
+        <w:rPr>
+          <w:rFonts w:ascii="Consolas" w:hAnsi="Consolas" w:cs="Consolas"/>
+          <w:color w:val="000000"/>
+        </w:rPr>
+        <w:t> (|OK|_|) (response: </w:t>
+      </w:r>
+      <w:proofErr w:type="spellStart"/>
+      <w:r>
+        <w:rPr>
+          <w:rFonts w:ascii="Consolas" w:hAnsi="Consolas" w:cs="Consolas"/>
+          <w:color w:val="000000"/>
+        </w:rPr>
+        <w:t>HttpResponseMessage</w:t>
+      </w:r>
+      <w:proofErr w:type="spellEnd"/>
+      <w:r>
+        <w:rPr>
+          <w:rFonts w:ascii="Consolas" w:hAnsi="Consolas" w:cs="Consolas"/>
+          <w:color w:val="000000"/>
+        </w:rPr>
+        <w:t>) =</w:t>
       </w:r>
     </w:p>
     <w:p>
@@ -2740,6 +3685,7 @@
           <w:color w:val="000000"/>
         </w:rPr>
       </w:pPr>
+      <w:proofErr w:type="gramStart"/>
       <w:r>
         <w:rPr>
           <w:rFonts w:ascii="Consolas" w:hAnsi="Consolas" w:cs="Consolas"/>
@@ -2747,12 +3693,45 @@
         </w:rPr>
         <w:t>if</w:t>
       </w:r>
-      <w:r>
-        <w:rPr>
-          <w:rFonts w:ascii="Consolas" w:hAnsi="Consolas" w:cs="Consolas"/>
-          <w:color w:val="000000"/>
-        </w:rPr>
-        <w:t> response.StatusCode = HttpStatusCode.OK </w:t>
+      <w:proofErr w:type="gramEnd"/>
+      <w:r>
+        <w:rPr>
+          <w:rFonts w:ascii="Consolas" w:hAnsi="Consolas" w:cs="Consolas"/>
+          <w:color w:val="000000"/>
+        </w:rPr>
+        <w:t> </w:t>
+      </w:r>
+      <w:proofErr w:type="spellStart"/>
+      <w:r>
+        <w:rPr>
+          <w:rFonts w:ascii="Consolas" w:hAnsi="Consolas" w:cs="Consolas"/>
+          <w:color w:val="000000"/>
+        </w:rPr>
+        <w:t>response.StatusCode</w:t>
+      </w:r>
+      <w:proofErr w:type="spellEnd"/>
+      <w:r>
+        <w:rPr>
+          <w:rFonts w:ascii="Consolas" w:hAnsi="Consolas" w:cs="Consolas"/>
+          <w:color w:val="000000"/>
+        </w:rPr>
+        <w:t> = </w:t>
+      </w:r>
+      <w:proofErr w:type="spellStart"/>
+      <w:r>
+        <w:rPr>
+          <w:rFonts w:ascii="Consolas" w:hAnsi="Consolas" w:cs="Consolas"/>
+          <w:color w:val="000000"/>
+        </w:rPr>
+        <w:t>HttpStatusCode.OK</w:t>
+      </w:r>
+      <w:proofErr w:type="spellEnd"/>
+      <w:r>
+        <w:rPr>
+          <w:rFonts w:ascii="Consolas" w:hAnsi="Consolas" w:cs="Consolas"/>
+          <w:color w:val="000000"/>
+        </w:rPr>
+        <w:t> </w:t>
       </w:r>
       <w:r>
         <w:rPr>
@@ -2777,7 +3756,48 @@
           <w:rFonts w:ascii="Consolas" w:hAnsi="Consolas" w:cs="Consolas"/>
           <w:color w:val="000000"/>
         </w:rPr>
-        <w:t>    Some(response.Headers, response.Content)</w:t>
+        <w:t>    </w:t>
+      </w:r>
+      <w:proofErr w:type="gramStart"/>
+      <w:r>
+        <w:rPr>
+          <w:rFonts w:ascii="Consolas" w:hAnsi="Consolas" w:cs="Consolas"/>
+          <w:color w:val="000000"/>
+        </w:rPr>
+        <w:t>Some(</w:t>
+      </w:r>
+      <w:proofErr w:type="spellStart"/>
+      <w:proofErr w:type="gramEnd"/>
+      <w:r>
+        <w:rPr>
+          <w:rFonts w:ascii="Consolas" w:hAnsi="Consolas" w:cs="Consolas"/>
+          <w:color w:val="000000"/>
+        </w:rPr>
+        <w:t>response.Headers</w:t>
+      </w:r>
+      <w:proofErr w:type="spellEnd"/>
+      <w:r>
+        <w:rPr>
+          <w:rFonts w:ascii="Consolas" w:hAnsi="Consolas" w:cs="Consolas"/>
+          <w:color w:val="000000"/>
+        </w:rPr>
+        <w:t>, </w:t>
+      </w:r>
+      <w:proofErr w:type="spellStart"/>
+      <w:r>
+        <w:rPr>
+          <w:rFonts w:ascii="Consolas" w:hAnsi="Consolas" w:cs="Consolas"/>
+          <w:color w:val="000000"/>
+        </w:rPr>
+        <w:t>response.Content</w:t>
+      </w:r>
+      <w:proofErr w:type="spellEnd"/>
+      <w:r>
+        <w:rPr>
+          <w:rFonts w:ascii="Consolas" w:hAnsi="Consolas" w:cs="Consolas"/>
+          <w:color w:val="000000"/>
+        </w:rPr>
+        <w:t>)</w:t>
       </w:r>
     </w:p>
     <w:p>
@@ -2790,6 +3810,7 @@
           <w:color w:val="000000"/>
         </w:rPr>
       </w:pPr>
+      <w:proofErr w:type="gramStart"/>
       <w:r>
         <w:rPr>
           <w:rFonts w:ascii="Consolas" w:hAnsi="Consolas" w:cs="Consolas"/>
@@ -2797,6 +3818,7 @@
         </w:rPr>
         <w:t>else</w:t>
       </w:r>
+      <w:proofErr w:type="gramEnd"/>
       <w:r>
         <w:rPr>
           <w:rFonts w:ascii="Consolas" w:hAnsi="Consolas" w:cs="Consolas"/>
@@ -2837,14 +3859,55 @@
           <w:rFonts w:ascii="Consolas" w:hAnsi="Consolas" w:cs="Consolas"/>
           <w:color w:val="0000FF"/>
         </w:rPr>
-        <w:t xml:space="preserve">   let</w:t>
-      </w:r>
-      <w:r>
-        <w:rPr>
-          <w:rFonts w:ascii="Consolas" w:hAnsi="Consolas" w:cs="Consolas"/>
-          <w:color w:val="000000"/>
-        </w:rPr>
-        <w:t> (|BadRequest|_|) (response: HttpResponseMessage) =</w:t>
+        <w:t xml:space="preserve">   </w:t>
+      </w:r>
+      <w:proofErr w:type="gramStart"/>
+      <w:r>
+        <w:rPr>
+          <w:rFonts w:ascii="Consolas" w:hAnsi="Consolas" w:cs="Consolas"/>
+          <w:color w:val="0000FF"/>
+        </w:rPr>
+        <w:t>let</w:t>
+      </w:r>
+      <w:proofErr w:type="gramEnd"/>
+      <w:r>
+        <w:rPr>
+          <w:rFonts w:ascii="Consolas" w:hAnsi="Consolas" w:cs="Consolas"/>
+          <w:color w:val="000000"/>
+        </w:rPr>
+        <w:t> (|</w:t>
+      </w:r>
+      <w:proofErr w:type="spellStart"/>
+      <w:r>
+        <w:rPr>
+          <w:rFonts w:ascii="Consolas" w:hAnsi="Consolas" w:cs="Consolas"/>
+          <w:color w:val="000000"/>
+        </w:rPr>
+        <w:t>BadRequest</w:t>
+      </w:r>
+      <w:proofErr w:type="spellEnd"/>
+      <w:r>
+        <w:rPr>
+          <w:rFonts w:ascii="Consolas" w:hAnsi="Consolas" w:cs="Consolas"/>
+          <w:color w:val="000000"/>
+        </w:rPr>
+        <w:t>|_|) (response: </w:t>
+      </w:r>
+      <w:proofErr w:type="spellStart"/>
+      <w:r>
+        <w:rPr>
+          <w:rFonts w:ascii="Consolas" w:hAnsi="Consolas" w:cs="Consolas"/>
+          <w:color w:val="000000"/>
+        </w:rPr>
+        <w:t>HttpResponseMessage</w:t>
+      </w:r>
+      <w:proofErr w:type="spellEnd"/>
+      <w:r>
+        <w:rPr>
+          <w:rFonts w:ascii="Consolas" w:hAnsi="Consolas" w:cs="Consolas"/>
+          <w:color w:val="000000"/>
+        </w:rPr>
+        <w:t>) =</w:t>
       </w:r>
     </w:p>
     <w:p>
@@ -2857,6 +3920,7 @@
           <w:color w:val="000000"/>
         </w:rPr>
       </w:pPr>
+      <w:proofErr w:type="gramStart"/>
       <w:r>
         <w:rPr>
           <w:rFonts w:ascii="Consolas" w:hAnsi="Consolas" w:cs="Consolas"/>
@@ -2864,12 +3928,45 @@
         </w:rPr>
         <w:t>if</w:t>
       </w:r>
-      <w:r>
-        <w:rPr>
-          <w:rFonts w:ascii="Consolas" w:hAnsi="Consolas" w:cs="Consolas"/>
-          <w:color w:val="000000"/>
-        </w:rPr>
-        <w:t> response.StatusCode = HttpStatusCode.BadRequest </w:t>
+      <w:proofErr w:type="gramEnd"/>
+      <w:r>
+        <w:rPr>
+          <w:rFonts w:ascii="Consolas" w:hAnsi="Consolas" w:cs="Consolas"/>
+          <w:color w:val="000000"/>
+        </w:rPr>
+        <w:t> </w:t>
+      </w:r>
+      <w:proofErr w:type="spellStart"/>
+      <w:r>
+        <w:rPr>
+          <w:rFonts w:ascii="Consolas" w:hAnsi="Consolas" w:cs="Consolas"/>
+          <w:color w:val="000000"/>
+        </w:rPr>
+        <w:t>response.StatusCode</w:t>
+      </w:r>
+      <w:proofErr w:type="spellEnd"/>
+      <w:r>
+        <w:rPr>
+          <w:rFonts w:ascii="Consolas" w:hAnsi="Consolas" w:cs="Consolas"/>
+          <w:color w:val="000000"/>
+        </w:rPr>
+        <w:t> = </w:t>
+      </w:r>
+      <w:proofErr w:type="spellStart"/>
+      <w:r>
+        <w:rPr>
+          <w:rFonts w:ascii="Consolas" w:hAnsi="Consolas" w:cs="Consolas"/>
+          <w:color w:val="000000"/>
+        </w:rPr>
+        <w:t>HttpStatusCode.BadRequest</w:t>
+      </w:r>
+      <w:proofErr w:type="spellEnd"/>
+      <w:r>
+        <w:rPr>
+          <w:rFonts w:ascii="Consolas" w:hAnsi="Consolas" w:cs="Consolas"/>
+          <w:color w:val="000000"/>
+        </w:rPr>
+        <w:t> </w:t>
       </w:r>
       <w:r>
         <w:rPr>
@@ -2894,7 +3991,48 @@
           <w:rFonts w:ascii="Consolas" w:hAnsi="Consolas" w:cs="Consolas"/>
           <w:color w:val="000000"/>
         </w:rPr>
-        <w:t>    Some(response.Headers, response.Content)</w:t>
+        <w:t>    </w:t>
+      </w:r>
+      <w:proofErr w:type="gramStart"/>
+      <w:r>
+        <w:rPr>
+          <w:rFonts w:ascii="Consolas" w:hAnsi="Consolas" w:cs="Consolas"/>
+          <w:color w:val="000000"/>
+        </w:rPr>
+        <w:t>Some(</w:t>
+      </w:r>
+      <w:proofErr w:type="spellStart"/>
+      <w:proofErr w:type="gramEnd"/>
+      <w:r>
+        <w:rPr>
+          <w:rFonts w:ascii="Consolas" w:hAnsi="Consolas" w:cs="Consolas"/>
+          <w:color w:val="000000"/>
+        </w:rPr>
+        <w:t>response.Headers</w:t>
+      </w:r>
+      <w:proofErr w:type="spellEnd"/>
+      <w:r>
+        <w:rPr>
+          <w:rFonts w:ascii="Consolas" w:hAnsi="Consolas" w:cs="Consolas"/>
+          <w:color w:val="000000"/>
+        </w:rPr>
+        <w:t>, </w:t>
+      </w:r>
+      <w:proofErr w:type="spellStart"/>
+      <w:r>
+        <w:rPr>
+          <w:rFonts w:ascii="Consolas" w:hAnsi="Consolas" w:cs="Consolas"/>
+          <w:color w:val="000000"/>
+        </w:rPr>
+        <w:t>response.Content</w:t>
+      </w:r>
+      <w:proofErr w:type="spellEnd"/>
+      <w:r>
+        <w:rPr>
+          <w:rFonts w:ascii="Consolas" w:hAnsi="Consolas" w:cs="Consolas"/>
+          <w:color w:val="000000"/>
+        </w:rPr>
+        <w:t>)</w:t>
       </w:r>
     </w:p>
     <w:p>
@@ -2907,6 +4045,7 @@
           <w:color w:val="000000"/>
         </w:rPr>
       </w:pPr>
+      <w:proofErr w:type="gramStart"/>
       <w:r>
         <w:rPr>
           <w:rFonts w:ascii="Consolas" w:hAnsi="Consolas" w:cs="Consolas"/>
@@ -2914,6 +4053,7 @@
         </w:rPr>
         <w:t>else</w:t>
       </w:r>
+      <w:proofErr w:type="gramEnd"/>
       <w:r>
         <w:rPr>
           <w:rFonts w:ascii="Consolas" w:hAnsi="Consolas" w:cs="Consolas"/>
@@ -2954,14 +4094,55 @@
           <w:rFonts w:ascii="Consolas" w:hAnsi="Consolas" w:cs="Consolas"/>
           <w:color w:val="0000FF"/>
         </w:rPr>
-        <w:t xml:space="preserve">   let</w:t>
-      </w:r>
-      <w:r>
-        <w:rPr>
-          <w:rFonts w:ascii="Consolas" w:hAnsi="Consolas" w:cs="Consolas"/>
-          <w:color w:val="000000"/>
-        </w:rPr>
-        <w:t> (|NotFound|_|) (response: HttpResponseMessage) =</w:t>
+        <w:t xml:space="preserve">   </w:t>
+      </w:r>
+      <w:proofErr w:type="gramStart"/>
+      <w:r>
+        <w:rPr>
+          <w:rFonts w:ascii="Consolas" w:hAnsi="Consolas" w:cs="Consolas"/>
+          <w:color w:val="0000FF"/>
+        </w:rPr>
+        <w:t>let</w:t>
+      </w:r>
+      <w:proofErr w:type="gramEnd"/>
+      <w:r>
+        <w:rPr>
+          <w:rFonts w:ascii="Consolas" w:hAnsi="Consolas" w:cs="Consolas"/>
+          <w:color w:val="000000"/>
+        </w:rPr>
+        <w:t> (|</w:t>
+      </w:r>
+      <w:proofErr w:type="spellStart"/>
+      <w:r>
+        <w:rPr>
+          <w:rFonts w:ascii="Consolas" w:hAnsi="Consolas" w:cs="Consolas"/>
+          <w:color w:val="000000"/>
+        </w:rPr>
+        <w:t>NotFound</w:t>
+      </w:r>
+      <w:proofErr w:type="spellEnd"/>
+      <w:r>
+        <w:rPr>
+          <w:rFonts w:ascii="Consolas" w:hAnsi="Consolas" w:cs="Consolas"/>
+          <w:color w:val="000000"/>
+        </w:rPr>
+        <w:t>|_|) (response: </w:t>
+      </w:r>
+      <w:proofErr w:type="spellStart"/>
+      <w:r>
+        <w:rPr>
+          <w:rFonts w:ascii="Consolas" w:hAnsi="Consolas" w:cs="Consolas"/>
+          <w:color w:val="000000"/>
+        </w:rPr>
+        <w:t>HttpResponseMessage</w:t>
+      </w:r>
+      <w:proofErr w:type="spellEnd"/>
+      <w:r>
+        <w:rPr>
+          <w:rFonts w:ascii="Consolas" w:hAnsi="Consolas" w:cs="Consolas"/>
+          <w:color w:val="000000"/>
+        </w:rPr>
+        <w:t>) =</w:t>
       </w:r>
     </w:p>
     <w:p>
@@ -2974,6 +4155,7 @@
           <w:color w:val="000000"/>
         </w:rPr>
       </w:pPr>
+      <w:proofErr w:type="gramStart"/>
       <w:r>
         <w:rPr>
           <w:rFonts w:ascii="Consolas" w:hAnsi="Consolas" w:cs="Consolas"/>
@@ -2981,12 +4163,45 @@
         </w:rPr>
         <w:t>if</w:t>
       </w:r>
-      <w:r>
-        <w:rPr>
-          <w:rFonts w:ascii="Consolas" w:hAnsi="Consolas" w:cs="Consolas"/>
-          <w:color w:val="000000"/>
-        </w:rPr>
-        <w:t> response.StatusCode = HttpStatusCode.NotFound </w:t>
+      <w:proofErr w:type="gramEnd"/>
+      <w:r>
+        <w:rPr>
+          <w:rFonts w:ascii="Consolas" w:hAnsi="Consolas" w:cs="Consolas"/>
+          <w:color w:val="000000"/>
+        </w:rPr>
+        <w:t> </w:t>
+      </w:r>
+      <w:proofErr w:type="spellStart"/>
+      <w:r>
+        <w:rPr>
+          <w:rFonts w:ascii="Consolas" w:hAnsi="Consolas" w:cs="Consolas"/>
+          <w:color w:val="000000"/>
+        </w:rPr>
+        <w:t>response.StatusCode</w:t>
+      </w:r>
+      <w:proofErr w:type="spellEnd"/>
+      <w:r>
+        <w:rPr>
+          <w:rFonts w:ascii="Consolas" w:hAnsi="Consolas" w:cs="Consolas"/>
+          <w:color w:val="000000"/>
+        </w:rPr>
+        <w:t> = </w:t>
+      </w:r>
+      <w:proofErr w:type="spellStart"/>
+      <w:r>
+        <w:rPr>
+          <w:rFonts w:ascii="Consolas" w:hAnsi="Consolas" w:cs="Consolas"/>
+          <w:color w:val="000000"/>
+        </w:rPr>
+        <w:t>HttpStatusCode.NotFound</w:t>
+      </w:r>
+      <w:proofErr w:type="spellEnd"/>
+      <w:r>
+        <w:rPr>
+          <w:rFonts w:ascii="Consolas" w:hAnsi="Consolas" w:cs="Consolas"/>
+          <w:color w:val="000000"/>
+        </w:rPr>
+        <w:t> </w:t>
       </w:r>
       <w:r>
         <w:rPr>
@@ -3011,7 +4226,48 @@
           <w:rFonts w:ascii="Consolas" w:hAnsi="Consolas" w:cs="Consolas"/>
           <w:color w:val="000000"/>
         </w:rPr>
-        <w:t>    Some(response.Headers, response.Content)</w:t>
+        <w:t>    </w:t>
+      </w:r>
+      <w:proofErr w:type="gramStart"/>
+      <w:r>
+        <w:rPr>
+          <w:rFonts w:ascii="Consolas" w:hAnsi="Consolas" w:cs="Consolas"/>
+          <w:color w:val="000000"/>
+        </w:rPr>
+        <w:t>Some(</w:t>
+      </w:r>
+      <w:proofErr w:type="spellStart"/>
+      <w:proofErr w:type="gramEnd"/>
+      <w:r>
+        <w:rPr>
+          <w:rFonts w:ascii="Consolas" w:hAnsi="Consolas" w:cs="Consolas"/>
+          <w:color w:val="000000"/>
+        </w:rPr>
+        <w:t>response.Headers</w:t>
+      </w:r>
+      <w:proofErr w:type="spellEnd"/>
+      <w:r>
+        <w:rPr>
+          <w:rFonts w:ascii="Consolas" w:hAnsi="Consolas" w:cs="Consolas"/>
+          <w:color w:val="000000"/>
+        </w:rPr>
+        <w:t>, </w:t>
+      </w:r>
+      <w:proofErr w:type="spellStart"/>
+      <w:r>
+        <w:rPr>
+          <w:rFonts w:ascii="Consolas" w:hAnsi="Consolas" w:cs="Consolas"/>
+          <w:color w:val="000000"/>
+        </w:rPr>
+        <w:t>response.Content</w:t>
+      </w:r>
+      <w:proofErr w:type="spellEnd"/>
+      <w:r>
+        <w:rPr>
+          <w:rFonts w:ascii="Consolas" w:hAnsi="Consolas" w:cs="Consolas"/>
+          <w:color w:val="000000"/>
+        </w:rPr>
+        <w:t>)</w:t>
       </w:r>
     </w:p>
     <w:p>
@@ -3024,6 +4280,7 @@
           <w:color w:val="000000"/>
         </w:rPr>
       </w:pPr>
+      <w:proofErr w:type="gramStart"/>
       <w:r>
         <w:rPr>
           <w:rFonts w:ascii="Consolas" w:hAnsi="Consolas" w:cs="Consolas"/>
@@ -3031,6 +4288,7 @@
         </w:rPr>
         <w:t>else</w:t>
       </w:r>
+      <w:proofErr w:type="gramEnd"/>
       <w:r>
         <w:rPr>
           <w:rFonts w:ascii="Consolas" w:hAnsi="Consolas" w:cs="Consolas"/>
@@ -3069,38 +4327,68 @@
           <w:sz w:val="22"/>
           <w:szCs w:val="22"/>
         </w:rPr>
-        <w:t>You see some duplication here, but you will more often return back different values in the Some(value) result. The only change you must make in the match expression is to replace the Unknown with an underscore ‘_’, which is the catch-all.</w:t>
-      </w:r>
-    </w:p>
-    <w:p>
-      <w:pPr>
-        <w:pStyle w:val="HTMLPreformatted"/>
-        <w:shd w:val="clear" w:color="auto" w:fill="FFFFFF"/>
-        <w:ind w:left="720"/>
+        <w:lastRenderedPageBreak/>
+        <w:t xml:space="preserve">You see some duplication here, but you will more often return back different values in the </w:t>
+      </w:r>
+      <w:proofErr w:type="gramStart"/>
+      <w:r>
         <w:rPr>
           <w:rFonts w:asciiTheme="minorHAnsi" w:hAnsiTheme="minorHAnsi" w:cs="Consolas"/>
           <w:color w:val="000000"/>
           <w:sz w:val="22"/>
           <w:szCs w:val="22"/>
         </w:rPr>
-      </w:pPr>
-    </w:p>
-    <w:p>
-      <w:pPr>
-        <w:pStyle w:val="HTMLPreformatted"/>
-        <w:shd w:val="clear" w:color="auto" w:fill="FFFFFF"/>
-        <w:rPr>
-          <w:rFonts w:ascii="Consolas" w:hAnsi="Consolas" w:cs="Consolas"/>
-          <w:color w:val="000000"/>
-        </w:rPr>
-      </w:pPr>
-      <w:r>
-        <w:rPr>
-          <w:rFonts w:ascii="Consolas" w:hAnsi="Consolas" w:cs="Consolas"/>
-          <w:color w:val="0000FF"/>
-        </w:rPr>
-        <w:t xml:space="preserve">    match</w:t>
-      </w:r>
+        <w:t>Some(</w:t>
+      </w:r>
+      <w:proofErr w:type="gramEnd"/>
+      <w:r>
+        <w:rPr>
+          <w:rFonts w:asciiTheme="minorHAnsi" w:hAnsiTheme="minorHAnsi" w:cs="Consolas"/>
+          <w:color w:val="000000"/>
+          <w:sz w:val="22"/>
+          <w:szCs w:val="22"/>
+        </w:rPr>
+        <w:t>value) result. The only change you must make in the match expression is to replace the Unknown with an underscore ‘_’, which is the catch-all.</w:t>
+      </w:r>
+    </w:p>
+    <w:p>
+      <w:pPr>
+        <w:pStyle w:val="HTMLPreformatted"/>
+        <w:shd w:val="clear" w:color="auto" w:fill="FFFFFF"/>
+        <w:ind w:left="720"/>
+        <w:rPr>
+          <w:rFonts w:asciiTheme="minorHAnsi" w:hAnsiTheme="minorHAnsi" w:cs="Consolas"/>
+          <w:color w:val="000000"/>
+          <w:sz w:val="22"/>
+          <w:szCs w:val="22"/>
+        </w:rPr>
+      </w:pPr>
+    </w:p>
+    <w:p>
+      <w:pPr>
+        <w:pStyle w:val="HTMLPreformatted"/>
+        <w:shd w:val="clear" w:color="auto" w:fill="FFFFFF"/>
+        <w:rPr>
+          <w:rFonts w:ascii="Consolas" w:hAnsi="Consolas" w:cs="Consolas"/>
+          <w:color w:val="000000"/>
+        </w:rPr>
+      </w:pPr>
+      <w:r>
+        <w:rPr>
+          <w:rFonts w:ascii="Consolas" w:hAnsi="Consolas" w:cs="Consolas"/>
+          <w:color w:val="0000FF"/>
+        </w:rPr>
+        <w:t xml:space="preserve">    </w:t>
+      </w:r>
+      <w:proofErr w:type="gramStart"/>
+      <w:r>
+        <w:rPr>
+          <w:rFonts w:ascii="Consolas" w:hAnsi="Consolas" w:cs="Consolas"/>
+          <w:color w:val="0000FF"/>
+        </w:rPr>
+        <w:t>match</w:t>
+      </w:r>
+      <w:proofErr w:type="gramEnd"/>
       <w:r>
         <w:rPr>
           <w:rFonts w:ascii="Consolas" w:hAnsi="Consolas" w:cs="Consolas"/>
@@ -3130,7 +4418,23 @@
           <w:rFonts w:ascii="Consolas" w:hAnsi="Consolas" w:cs="Consolas"/>
           <w:color w:val="000000"/>
         </w:rPr>
-        <w:t>    | OK(_, content) </w:t>
+        <w:t>    | </w:t>
+      </w:r>
+      <w:proofErr w:type="gramStart"/>
+      <w:r>
+        <w:rPr>
+          <w:rFonts w:ascii="Consolas" w:hAnsi="Consolas" w:cs="Consolas"/>
+          <w:color w:val="000000"/>
+        </w:rPr>
+        <w:t>OK(</w:t>
+      </w:r>
+      <w:proofErr w:type="gramEnd"/>
+      <w:r>
+        <w:rPr>
+          <w:rFonts w:ascii="Consolas" w:hAnsi="Consolas" w:cs="Consolas"/>
+          <w:color w:val="000000"/>
+        </w:rPr>
+        <w:t>_, content) </w:t>
       </w:r>
       <w:r>
         <w:rPr>
@@ -3156,19 +4460,60 @@
         </w:rPr>
         <w:t>        </w:t>
       </w:r>
-      <w:r>
-        <w:rPr>
-          <w:rFonts w:ascii="Consolas" w:hAnsi="Consolas" w:cs="Consolas"/>
-          <w:color w:val="0000FF"/>
-        </w:rPr>
-        <w:t>let!</w:t>
-      </w:r>
-      <w:r>
-        <w:rPr>
-          <w:rFonts w:ascii="Consolas" w:hAnsi="Consolas" w:cs="Consolas"/>
-          <w:color w:val="000000"/>
-        </w:rPr>
-        <w:t> result = content.AsyncReadAsString()</w:t>
+      <w:proofErr w:type="gramStart"/>
+      <w:r>
+        <w:rPr>
+          <w:rFonts w:ascii="Consolas" w:hAnsi="Consolas" w:cs="Consolas"/>
+          <w:color w:val="0000FF"/>
+        </w:rPr>
+        <w:t>let</w:t>
+      </w:r>
+      <w:proofErr w:type="gramEnd"/>
+      <w:r>
+        <w:rPr>
+          <w:rFonts w:ascii="Consolas" w:hAnsi="Consolas" w:cs="Consolas"/>
+          <w:color w:val="0000FF"/>
+        </w:rPr>
+        <w:t>!</w:t>
+      </w:r>
+      <w:r>
+        <w:rPr>
+          <w:rFonts w:ascii="Consolas" w:hAnsi="Consolas" w:cs="Consolas"/>
+          <w:color w:val="000000"/>
+        </w:rPr>
+        <w:t> </w:t>
+      </w:r>
+      <w:proofErr w:type="gramStart"/>
+      <w:r>
+        <w:rPr>
+          <w:rFonts w:ascii="Consolas" w:hAnsi="Consolas" w:cs="Consolas"/>
+          <w:color w:val="000000"/>
+        </w:rPr>
+        <w:t>result</w:t>
+      </w:r>
+      <w:proofErr w:type="gramEnd"/>
+      <w:r>
+        <w:rPr>
+          <w:rFonts w:ascii="Consolas" w:hAnsi="Consolas" w:cs="Consolas"/>
+          <w:color w:val="000000"/>
+        </w:rPr>
+        <w:t> = </w:t>
+      </w:r>
+      <w:proofErr w:type="spellStart"/>
+      <w:r>
+        <w:rPr>
+          <w:rFonts w:ascii="Consolas" w:hAnsi="Consolas" w:cs="Consolas"/>
+          <w:color w:val="000000"/>
+        </w:rPr>
+        <w:t>content.AsyncReadAsString</w:t>
+      </w:r>
+      <w:proofErr w:type="spellEnd"/>
+      <w:r>
+        <w:rPr>
+          <w:rFonts w:ascii="Consolas" w:hAnsi="Consolas" w:cs="Consolas"/>
+          <w:color w:val="000000"/>
+        </w:rPr>
+        <w:t>()</w:t>
       </w:r>
     </w:p>
     <w:p>
@@ -3187,29 +4532,97 @@
         </w:rPr>
         <w:t>        </w:t>
       </w:r>
-      <w:r>
-        <w:rPr>
-          <w:rFonts w:ascii="Consolas" w:hAnsi="Consolas" w:cs="Consolas"/>
-          <w:color w:val="000000"/>
-        </w:rPr>
-        <w:t>Assert.That(response.StatusCode = HttpStatusCode.OK)</w:t>
-      </w:r>
-    </w:p>
-    <w:p>
-      <w:pPr>
-        <w:pStyle w:val="HTMLPreformatted"/>
-        <w:shd w:val="clear" w:color="auto" w:fill="FFFFFF"/>
-        <w:rPr>
-          <w:rFonts w:ascii="Consolas" w:hAnsi="Consolas" w:cs="Consolas"/>
-          <w:color w:val="000000"/>
-        </w:rPr>
-      </w:pPr>
-      <w:r>
-        <w:rPr>
-          <w:rFonts w:ascii="Consolas" w:hAnsi="Consolas" w:cs="Consolas"/>
-          <w:color w:val="000000"/>
-        </w:rPr>
-        <w:t>    | BadRequest(_, content) </w:t>
+      <w:proofErr w:type="spellStart"/>
+      <w:proofErr w:type="gramStart"/>
+      <w:r>
+        <w:rPr>
+          <w:rFonts w:ascii="Consolas" w:hAnsi="Consolas" w:cs="Consolas"/>
+          <w:color w:val="000000"/>
+        </w:rPr>
+        <w:t>Assert.That</w:t>
+      </w:r>
+      <w:proofErr w:type="spellEnd"/>
+      <w:r>
+        <w:rPr>
+          <w:rFonts w:ascii="Consolas" w:hAnsi="Consolas" w:cs="Consolas"/>
+          <w:color w:val="000000"/>
+        </w:rPr>
+        <w:t>(</w:t>
+      </w:r>
+      <w:proofErr w:type="spellStart"/>
+      <w:proofErr w:type="gramEnd"/>
+      <w:r>
+        <w:rPr>
+          <w:rFonts w:ascii="Consolas" w:hAnsi="Consolas" w:cs="Consolas"/>
+          <w:color w:val="000000"/>
+        </w:rPr>
+        <w:t>response.StatusCode</w:t>
+      </w:r>
+      <w:proofErr w:type="spellEnd"/>
+      <w:r>
+        <w:rPr>
+          <w:rFonts w:ascii="Consolas" w:hAnsi="Consolas" w:cs="Consolas"/>
+          <w:color w:val="000000"/>
+        </w:rPr>
+        <w:t> = </w:t>
+      </w:r>
+      <w:proofErr w:type="spellStart"/>
+      <w:r>
+        <w:rPr>
+          <w:rFonts w:ascii="Consolas" w:hAnsi="Consolas" w:cs="Consolas"/>
+          <w:color w:val="000000"/>
+        </w:rPr>
+        <w:t>HttpStatusCode.OK</w:t>
+      </w:r>
+      <w:proofErr w:type="spellEnd"/>
+      <w:r>
+        <w:rPr>
+          <w:rFonts w:ascii="Consolas" w:hAnsi="Consolas" w:cs="Consolas"/>
+          <w:color w:val="000000"/>
+        </w:rPr>
+        <w:t>)</w:t>
+      </w:r>
+    </w:p>
+    <w:p>
+      <w:pPr>
+        <w:pStyle w:val="HTMLPreformatted"/>
+        <w:shd w:val="clear" w:color="auto" w:fill="FFFFFF"/>
+        <w:rPr>
+          <w:rFonts w:ascii="Consolas" w:hAnsi="Consolas" w:cs="Consolas"/>
+          <w:color w:val="000000"/>
+        </w:rPr>
+      </w:pPr>
+      <w:r>
+        <w:rPr>
+          <w:rFonts w:ascii="Consolas" w:hAnsi="Consolas" w:cs="Consolas"/>
+          <w:color w:val="000000"/>
+        </w:rPr>
+        <w:t>    | </w:t>
+      </w:r>
+      <w:proofErr w:type="spellStart"/>
+      <w:proofErr w:type="gramStart"/>
+      <w:r>
+        <w:rPr>
+          <w:rFonts w:ascii="Consolas" w:hAnsi="Consolas" w:cs="Consolas"/>
+          <w:color w:val="000000"/>
+        </w:rPr>
+        <w:t>BadRequest</w:t>
+      </w:r>
+      <w:proofErr w:type="spellEnd"/>
+      <w:r>
+        <w:rPr>
+          <w:rFonts w:ascii="Consolas" w:hAnsi="Consolas" w:cs="Consolas"/>
+          <w:color w:val="000000"/>
+        </w:rPr>
+        <w:t>(</w:t>
+      </w:r>
+      <w:proofErr w:type="gramEnd"/>
+      <w:r>
+        <w:rPr>
+          <w:rFonts w:ascii="Consolas" w:hAnsi="Consolas" w:cs="Consolas"/>
+          <w:color w:val="000000"/>
+        </w:rPr>
+        <w:t>_, content) </w:t>
       </w:r>
       <w:r>
         <w:rPr>
@@ -3235,19 +4648,60 @@
         </w:rPr>
         <w:t>        </w:t>
       </w:r>
-      <w:r>
-        <w:rPr>
-          <w:rFonts w:ascii="Consolas" w:hAnsi="Consolas" w:cs="Consolas"/>
-          <w:color w:val="0000FF"/>
-        </w:rPr>
-        <w:t>let!</w:t>
-      </w:r>
-      <w:r>
-        <w:rPr>
-          <w:rFonts w:ascii="Consolas" w:hAnsi="Consolas" w:cs="Consolas"/>
-          <w:color w:val="000000"/>
-        </w:rPr>
-        <w:t> result = content.AsyncReadAsString()</w:t>
+      <w:proofErr w:type="gramStart"/>
+      <w:r>
+        <w:rPr>
+          <w:rFonts w:ascii="Consolas" w:hAnsi="Consolas" w:cs="Consolas"/>
+          <w:color w:val="0000FF"/>
+        </w:rPr>
+        <w:t>let</w:t>
+      </w:r>
+      <w:proofErr w:type="gramEnd"/>
+      <w:r>
+        <w:rPr>
+          <w:rFonts w:ascii="Consolas" w:hAnsi="Consolas" w:cs="Consolas"/>
+          <w:color w:val="0000FF"/>
+        </w:rPr>
+        <w:t>!</w:t>
+      </w:r>
+      <w:r>
+        <w:rPr>
+          <w:rFonts w:ascii="Consolas" w:hAnsi="Consolas" w:cs="Consolas"/>
+          <w:color w:val="000000"/>
+        </w:rPr>
+        <w:t> </w:t>
+      </w:r>
+      <w:proofErr w:type="gramStart"/>
+      <w:r>
+        <w:rPr>
+          <w:rFonts w:ascii="Consolas" w:hAnsi="Consolas" w:cs="Consolas"/>
+          <w:color w:val="000000"/>
+        </w:rPr>
+        <w:t>result</w:t>
+      </w:r>
+      <w:proofErr w:type="gramEnd"/>
+      <w:r>
+        <w:rPr>
+          <w:rFonts w:ascii="Consolas" w:hAnsi="Consolas" w:cs="Consolas"/>
+          <w:color w:val="000000"/>
+        </w:rPr>
+        <w:t> = </w:t>
+      </w:r>
+      <w:proofErr w:type="spellStart"/>
+      <w:r>
+        <w:rPr>
+          <w:rFonts w:ascii="Consolas" w:hAnsi="Consolas" w:cs="Consolas"/>
+          <w:color w:val="000000"/>
+        </w:rPr>
+        <w:t>content.AsyncReadAsString</w:t>
+      </w:r>
+      <w:proofErr w:type="spellEnd"/>
+      <w:r>
+        <w:rPr>
+          <w:rFonts w:ascii="Consolas" w:hAnsi="Consolas" w:cs="Consolas"/>
+          <w:color w:val="000000"/>
+        </w:rPr>
+        <w:t>()</w:t>
       </w:r>
     </w:p>
     <w:p>
@@ -3266,29 +4720,63 @@
         </w:rPr>
         <w:t>        </w:t>
       </w:r>
-      <w:r>
-        <w:rPr>
-          <w:rFonts w:ascii="Consolas" w:hAnsi="Consolas" w:cs="Consolas"/>
-          <w:color w:val="000000"/>
-        </w:rPr>
-        <w:t>Assert.That(response.StatusCode = HttpStatusCode.BadRequest)</w:t>
-      </w:r>
-    </w:p>
-    <w:p>
-      <w:pPr>
-        <w:pStyle w:val="HTMLPreformatted"/>
-        <w:shd w:val="clear" w:color="auto" w:fill="FFFFFF"/>
-        <w:rPr>
-          <w:rFonts w:ascii="Consolas" w:hAnsi="Consolas" w:cs="Consolas"/>
-          <w:color w:val="000000"/>
-        </w:rPr>
-      </w:pPr>
-      <w:r>
-        <w:rPr>
-          <w:rFonts w:ascii="Consolas" w:hAnsi="Consolas" w:cs="Consolas"/>
-          <w:color w:val="000000"/>
-        </w:rPr>
-        <w:t>    | NotFound(_, content) </w:t>
+      <w:proofErr w:type="gramStart"/>
+      <w:r>
+        <w:rPr>
+          <w:rFonts w:ascii="Consolas" w:hAnsi="Consolas" w:cs="Consolas"/>
+          <w:color w:val="000000"/>
+        </w:rPr>
+        <w:t>Assert.That(</w:t>
+      </w:r>
+      <w:proofErr w:type="gramEnd"/>
+      <w:r>
+        <w:rPr>
+          <w:rFonts w:ascii="Consolas" w:hAnsi="Consolas" w:cs="Consolas"/>
+          <w:color w:val="000000"/>
+        </w:rPr>
+        <w:t>response.StatusCode = HttpStatusCode.BadRequest)</w:t>
+      </w:r>
+    </w:p>
+    <w:p>
+      <w:pPr>
+        <w:pStyle w:val="HTMLPreformatted"/>
+        <w:shd w:val="clear" w:color="auto" w:fill="FFFFFF"/>
+        <w:rPr>
+          <w:rFonts w:ascii="Consolas" w:hAnsi="Consolas" w:cs="Consolas"/>
+          <w:color w:val="000000"/>
+        </w:rPr>
+      </w:pPr>
+      <w:r>
+        <w:rPr>
+          <w:rFonts w:ascii="Consolas" w:hAnsi="Consolas" w:cs="Consolas"/>
+          <w:color w:val="000000"/>
+        </w:rPr>
+        <w:t>    | </w:t>
+      </w:r>
+      <w:proofErr w:type="spellStart"/>
+      <w:proofErr w:type="gramStart"/>
+      <w:r>
+        <w:rPr>
+          <w:rFonts w:ascii="Consolas" w:hAnsi="Consolas" w:cs="Consolas"/>
+          <w:color w:val="000000"/>
+        </w:rPr>
+        <w:t>NotFound</w:t>
+      </w:r>
+      <w:proofErr w:type="spellEnd"/>
+      <w:r>
+        <w:rPr>
+          <w:rFonts w:ascii="Consolas" w:hAnsi="Consolas" w:cs="Consolas"/>
+          <w:color w:val="000000"/>
+        </w:rPr>
+        <w:t>(</w:t>
+      </w:r>
+      <w:proofErr w:type="gramEnd"/>
+      <w:r>
+        <w:rPr>
+          <w:rFonts w:ascii="Consolas" w:hAnsi="Consolas" w:cs="Consolas"/>
+          <w:color w:val="000000"/>
+        </w:rPr>
+        <w:t>_, content) </w:t>
       </w:r>
       <w:r>
         <w:rPr>
@@ -3314,19 +4802,60 @@
         </w:rPr>
         <w:t>        </w:t>
       </w:r>
-      <w:r>
-        <w:rPr>
-          <w:rFonts w:ascii="Consolas" w:hAnsi="Consolas" w:cs="Consolas"/>
-          <w:color w:val="0000FF"/>
-        </w:rPr>
-        <w:t>let!</w:t>
-      </w:r>
-      <w:r>
-        <w:rPr>
-          <w:rFonts w:ascii="Consolas" w:hAnsi="Consolas" w:cs="Consolas"/>
-          <w:color w:val="000000"/>
-        </w:rPr>
-        <w:t> result = content.AsyncReadAsString()</w:t>
+      <w:proofErr w:type="gramStart"/>
+      <w:r>
+        <w:rPr>
+          <w:rFonts w:ascii="Consolas" w:hAnsi="Consolas" w:cs="Consolas"/>
+          <w:color w:val="0000FF"/>
+        </w:rPr>
+        <w:t>let</w:t>
+      </w:r>
+      <w:proofErr w:type="gramEnd"/>
+      <w:r>
+        <w:rPr>
+          <w:rFonts w:ascii="Consolas" w:hAnsi="Consolas" w:cs="Consolas"/>
+          <w:color w:val="0000FF"/>
+        </w:rPr>
+        <w:t>!</w:t>
+      </w:r>
+      <w:r>
+        <w:rPr>
+          <w:rFonts w:ascii="Consolas" w:hAnsi="Consolas" w:cs="Consolas"/>
+          <w:color w:val="000000"/>
+        </w:rPr>
+        <w:t> </w:t>
+      </w:r>
+      <w:proofErr w:type="gramStart"/>
+      <w:r>
+        <w:rPr>
+          <w:rFonts w:ascii="Consolas" w:hAnsi="Consolas" w:cs="Consolas"/>
+          <w:color w:val="000000"/>
+        </w:rPr>
+        <w:t>result</w:t>
+      </w:r>
+      <w:proofErr w:type="gramEnd"/>
+      <w:r>
+        <w:rPr>
+          <w:rFonts w:ascii="Consolas" w:hAnsi="Consolas" w:cs="Consolas"/>
+          <w:color w:val="000000"/>
+        </w:rPr>
+        <w:t> = </w:t>
+      </w:r>
+      <w:proofErr w:type="spellStart"/>
+      <w:r>
+        <w:rPr>
+          <w:rFonts w:ascii="Consolas" w:hAnsi="Consolas" w:cs="Consolas"/>
+          <w:color w:val="000000"/>
+        </w:rPr>
+        <w:t>content.AsyncReadAsString</w:t>
+      </w:r>
+      <w:proofErr w:type="spellEnd"/>
+      <w:r>
+        <w:rPr>
+          <w:rFonts w:ascii="Consolas" w:hAnsi="Consolas" w:cs="Consolas"/>
+          <w:color w:val="000000"/>
+        </w:rPr>
+        <w:t>()</w:t>
       </w:r>
     </w:p>
     <w:p>
@@ -3345,12 +4874,21 @@
         </w:rPr>
         <w:t>        </w:t>
       </w:r>
-      <w:r>
-        <w:rPr>
-          <w:rFonts w:ascii="Consolas" w:hAnsi="Consolas" w:cs="Consolas"/>
-          <w:color w:val="000000"/>
-        </w:rPr>
-        <w:t>Assert.That(response.StatusCode = HttpStatusCode.NotFound)</w:t>
+      <w:proofErr w:type="gramStart"/>
+      <w:r>
+        <w:rPr>
+          <w:rFonts w:ascii="Consolas" w:hAnsi="Consolas" w:cs="Consolas"/>
+          <w:color w:val="000000"/>
+        </w:rPr>
+        <w:t>Assert.That(</w:t>
+      </w:r>
+      <w:proofErr w:type="gramEnd"/>
+      <w:r>
+        <w:rPr>
+          <w:rFonts w:ascii="Consolas" w:hAnsi="Consolas" w:cs="Consolas"/>
+          <w:color w:val="000000"/>
+        </w:rPr>
+        <w:t>response.StatusCode = HttpStatusCode.NotFound)</w:t>
       </w:r>
     </w:p>
     <w:p>
@@ -3383,13 +4921,24 @@
         </w:rPr>
         <w:t> </w:t>
       </w:r>
-      <w:r>
-        <w:rPr>
-          <w:rFonts w:ascii="Consolas" w:hAnsi="Consolas" w:cs="Consolas"/>
-          <w:color w:val="000000"/>
-        </w:rPr>
-        <w:t>Assert.Fail(</w:t>
-      </w:r>
+      <w:proofErr w:type="spellStart"/>
+      <w:proofErr w:type="gramStart"/>
+      <w:r>
+        <w:rPr>
+          <w:rFonts w:ascii="Consolas" w:hAnsi="Consolas" w:cs="Consolas"/>
+          <w:color w:val="000000"/>
+        </w:rPr>
+        <w:t>Assert.Fail</w:t>
+      </w:r>
+      <w:proofErr w:type="spellEnd"/>
+      <w:r>
+        <w:rPr>
+          <w:rFonts w:ascii="Consolas" w:hAnsi="Consolas" w:cs="Consolas"/>
+          <w:color w:val="000000"/>
+        </w:rPr>
+        <w:t>(</w:t>
+      </w:r>
+      <w:proofErr w:type="gramEnd"/>
       <w:r>
         <w:rPr>
           <w:rFonts w:ascii="Consolas" w:hAnsi="Consolas" w:cs="Consolas"/>
@@ -3435,7 +4984,15 @@
         <w:t xml:space="preserve">Suppose you want to treat JSON data differently from a standard OK response. Perhaps you want OK to return unparsed content for some requests but JSON for requests you know to return JSON data. Create a new Partial Active Pattern that ensures </w:t>
       </w:r>
       <w:r>
-        <w:t>a 200 OK status code and a Content-Type header with a value of “application/json”:</w:t>
+        <w:t>a 200 OK status code and a Content-Type header with a value of “application/</w:t>
+      </w:r>
+      <w:proofErr w:type="spellStart"/>
+      <w:r>
+        <w:t>json</w:t>
+      </w:r>
+      <w:proofErr w:type="spellEnd"/>
+      <w:r>
+        <w:t>”:</w:t>
       </w:r>
     </w:p>
     <w:p>
@@ -3448,6 +5005,7 @@
           <w:color w:val="000000"/>
         </w:rPr>
       </w:pPr>
+      <w:proofErr w:type="gramStart"/>
       <w:r>
         <w:rPr>
           <w:rFonts w:ascii="Consolas" w:hAnsi="Consolas" w:cs="Consolas"/>
@@ -3455,12 +5013,29 @@
         </w:rPr>
         <w:t>let</w:t>
       </w:r>
-      <w:r>
-        <w:rPr>
-          <w:rFonts w:ascii="Consolas" w:hAnsi="Consolas" w:cs="Consolas"/>
-          <w:color w:val="000000"/>
-        </w:rPr>
-        <w:t> (|JSON|_|) (response: HttpResponseMessage) =</w:t>
+      <w:proofErr w:type="gramEnd"/>
+      <w:r>
+        <w:rPr>
+          <w:rFonts w:ascii="Consolas" w:hAnsi="Consolas" w:cs="Consolas"/>
+          <w:color w:val="000000"/>
+        </w:rPr>
+        <w:t> (|JSON|_|) (response: </w:t>
+      </w:r>
+      <w:proofErr w:type="spellStart"/>
+      <w:r>
+        <w:rPr>
+          <w:rFonts w:ascii="Consolas" w:hAnsi="Consolas" w:cs="Consolas"/>
+          <w:color w:val="000000"/>
+        </w:rPr>
+        <w:t>HttpResponseMessage</w:t>
+      </w:r>
+      <w:proofErr w:type="spellEnd"/>
+      <w:r>
+        <w:rPr>
+          <w:rFonts w:ascii="Consolas" w:hAnsi="Consolas" w:cs="Consolas"/>
+          <w:color w:val="000000"/>
+        </w:rPr>
+        <w:t>) =</w:t>
       </w:r>
     </w:p>
     <w:p>
@@ -3473,6 +5048,7 @@
           <w:color w:val="000000"/>
         </w:rPr>
       </w:pPr>
+      <w:proofErr w:type="gramStart"/>
       <w:r>
         <w:rPr>
           <w:rFonts w:ascii="Consolas" w:hAnsi="Consolas" w:cs="Consolas"/>
@@ -3480,12 +5056,45 @@
         </w:rPr>
         <w:t>if</w:t>
       </w:r>
-      <w:r>
-        <w:rPr>
-          <w:rFonts w:ascii="Consolas" w:hAnsi="Consolas" w:cs="Consolas"/>
-          <w:color w:val="000000"/>
-        </w:rPr>
-        <w:t> response.StatusCode = HttpStatusCode.OK &amp;&amp;</w:t>
+      <w:proofErr w:type="gramEnd"/>
+      <w:r>
+        <w:rPr>
+          <w:rFonts w:ascii="Consolas" w:hAnsi="Consolas" w:cs="Consolas"/>
+          <w:color w:val="000000"/>
+        </w:rPr>
+        <w:t> </w:t>
+      </w:r>
+      <w:proofErr w:type="spellStart"/>
+      <w:r>
+        <w:rPr>
+          <w:rFonts w:ascii="Consolas" w:hAnsi="Consolas" w:cs="Consolas"/>
+          <w:color w:val="000000"/>
+        </w:rPr>
+        <w:t>response.StatusCode</w:t>
+      </w:r>
+      <w:proofErr w:type="spellEnd"/>
+      <w:r>
+        <w:rPr>
+          <w:rFonts w:ascii="Consolas" w:hAnsi="Consolas" w:cs="Consolas"/>
+          <w:color w:val="000000"/>
+        </w:rPr>
+        <w:t> = </w:t>
+      </w:r>
+      <w:proofErr w:type="spellStart"/>
+      <w:r>
+        <w:rPr>
+          <w:rFonts w:ascii="Consolas" w:hAnsi="Consolas" w:cs="Consolas"/>
+          <w:color w:val="000000"/>
+        </w:rPr>
+        <w:t>HttpStatusCode.OK</w:t>
+      </w:r>
+      <w:proofErr w:type="spellEnd"/>
+      <w:r>
+        <w:rPr>
+          <w:rFonts w:ascii="Consolas" w:hAnsi="Consolas" w:cs="Consolas"/>
+          <w:color w:val="000000"/>
+        </w:rPr>
+        <w:t> &amp;&amp;</w:t>
       </w:r>
     </w:p>
     <w:p>
@@ -3551,6 +5160,7 @@
         </w:rPr>
         <w:t>    </w:t>
       </w:r>
+      <w:proofErr w:type="gramStart"/>
       <w:r>
         <w:rPr>
           <w:rFonts w:ascii="Consolas" w:hAnsi="Consolas" w:cs="Consolas"/>
@@ -3558,6 +5168,7 @@
         </w:rPr>
         <w:t>let</w:t>
       </w:r>
+      <w:proofErr w:type="gramEnd"/>
       <w:r>
         <w:rPr>
           <w:rFonts w:ascii="Consolas" w:hAnsi="Consolas" w:cs="Consolas"/>
@@ -3581,7 +5192,32 @@
           <w:rFonts w:ascii="Consolas" w:hAnsi="Consolas" w:cs="Consolas"/>
           <w:color w:val="000000"/>
         </w:rPr>
-        <w:t>    Some(response.Headers, content)</w:t>
+        <w:t>    </w:t>
+      </w:r>
+      <w:proofErr w:type="gramStart"/>
+      <w:r>
+        <w:rPr>
+          <w:rFonts w:ascii="Consolas" w:hAnsi="Consolas" w:cs="Consolas"/>
+          <w:color w:val="000000"/>
+        </w:rPr>
+        <w:t>Some(</w:t>
+      </w:r>
+      <w:proofErr w:type="spellStart"/>
+      <w:proofErr w:type="gramEnd"/>
+      <w:r>
+        <w:rPr>
+          <w:rFonts w:ascii="Consolas" w:hAnsi="Consolas" w:cs="Consolas"/>
+          <w:color w:val="000000"/>
+        </w:rPr>
+        <w:t>response.Headers</w:t>
+      </w:r>
+      <w:proofErr w:type="spellEnd"/>
+      <w:r>
+        <w:rPr>
+          <w:rFonts w:ascii="Consolas" w:hAnsi="Consolas" w:cs="Consolas"/>
+          <w:color w:val="000000"/>
+        </w:rPr>
+        <w:t>, content)</w:t>
       </w:r>
     </w:p>
     <w:p>
@@ -3594,6 +5230,7 @@
           <w:color w:val="000000"/>
         </w:rPr>
       </w:pPr>
+      <w:proofErr w:type="gramStart"/>
       <w:r>
         <w:rPr>
           <w:rFonts w:ascii="Consolas" w:hAnsi="Consolas" w:cs="Consolas"/>
@@ -3601,6 +5238,7 @@
         </w:rPr>
         <w:t>else</w:t>
       </w:r>
+      <w:proofErr w:type="gramEnd"/>
       <w:r>
         <w:rPr>
           <w:rFonts w:ascii="Consolas" w:hAnsi="Consolas" w:cs="Consolas"/>
@@ -3646,8 +5284,17 @@
           <w:rFonts w:ascii="Consolas" w:hAnsi="Consolas" w:cs="Consolas"/>
           <w:color w:val="0000FF"/>
         </w:rPr>
-        <w:t xml:space="preserve">   match</w:t>
-      </w:r>
+        <w:t xml:space="preserve">   </w:t>
+      </w:r>
+      <w:proofErr w:type="gramStart"/>
+      <w:r>
+        <w:rPr>
+          <w:rFonts w:ascii="Consolas" w:hAnsi="Consolas" w:cs="Consolas"/>
+          <w:color w:val="0000FF"/>
+        </w:rPr>
+        <w:t>match</w:t>
+      </w:r>
+      <w:proofErr w:type="gramEnd"/>
       <w:r>
         <w:rPr>
           <w:rFonts w:ascii="Consolas" w:hAnsi="Consolas" w:cs="Consolas"/>
@@ -3678,7 +5325,23 @@
           <w:rFonts w:ascii="Consolas" w:hAnsi="Consolas" w:cs="Consolas"/>
           <w:color w:val="000000"/>
         </w:rPr>
-        <w:t>| JSON(_, content) </w:t>
+        <w:t>| </w:t>
+      </w:r>
+      <w:proofErr w:type="gramStart"/>
+      <w:r>
+        <w:rPr>
+          <w:rFonts w:ascii="Consolas" w:hAnsi="Consolas" w:cs="Consolas"/>
+          <w:color w:val="000000"/>
+        </w:rPr>
+        <w:t>JSON(</w:t>
+      </w:r>
+      <w:proofErr w:type="gramEnd"/>
+      <w:r>
+        <w:rPr>
+          <w:rFonts w:ascii="Consolas" w:hAnsi="Consolas" w:cs="Consolas"/>
+          <w:color w:val="000000"/>
+        </w:rPr>
+        <w:t>_, content) </w:t>
       </w:r>
       <w:r>
         <w:rPr>
@@ -3705,40 +5368,64 @@
         </w:rPr>
         <w:t>    </w:t>
       </w:r>
-      <w:r>
-        <w:rPr>
-          <w:rFonts w:ascii="Consolas" w:hAnsi="Consolas" w:cs="Consolas"/>
-          <w:color w:val="0000FF"/>
-        </w:rPr>
-        <w:t>let!</w:t>
-      </w:r>
-      <w:r>
-        <w:rPr>
-          <w:rFonts w:ascii="Consolas" w:hAnsi="Consolas" w:cs="Consolas"/>
-          <w:color w:val="000000"/>
-        </w:rPr>
-        <w:t> json = content</w:t>
-      </w:r>
-    </w:p>
-    <w:p>
-      <w:pPr>
-        <w:pStyle w:val="HTMLPreformatted"/>
-        <w:shd w:val="clear" w:color="auto" w:fill="FFFFFF"/>
-        <w:rPr>
-          <w:rFonts w:ascii="Consolas" w:hAnsi="Consolas" w:cs="Consolas"/>
-          <w:color w:val="000000"/>
-        </w:rPr>
-      </w:pPr>
-      <w:r>
-        <w:rPr>
-          <w:rFonts w:ascii="Consolas" w:hAnsi="Consolas" w:cs="Consolas"/>
-          <w:color w:val="000000"/>
-        </w:rPr>
-        <w:lastRenderedPageBreak/>
+      <w:proofErr w:type="gramStart"/>
+      <w:r>
+        <w:rPr>
+          <w:rFonts w:ascii="Consolas" w:hAnsi="Consolas" w:cs="Consolas"/>
+          <w:color w:val="0000FF"/>
+        </w:rPr>
+        <w:t>let</w:t>
+      </w:r>
+      <w:proofErr w:type="gramEnd"/>
+      <w:r>
+        <w:rPr>
+          <w:rFonts w:ascii="Consolas" w:hAnsi="Consolas" w:cs="Consolas"/>
+          <w:color w:val="0000FF"/>
+        </w:rPr>
+        <w:t>!</w:t>
+      </w:r>
+      <w:r>
+        <w:rPr>
+          <w:rFonts w:ascii="Consolas" w:hAnsi="Consolas" w:cs="Consolas"/>
+          <w:color w:val="000000"/>
+        </w:rPr>
+        <w:t> </w:t>
+      </w:r>
+      <w:proofErr w:type="spellStart"/>
+      <w:proofErr w:type="gramStart"/>
+      <w:r>
+        <w:rPr>
+          <w:rFonts w:ascii="Consolas" w:hAnsi="Consolas" w:cs="Consolas"/>
+          <w:color w:val="000000"/>
+        </w:rPr>
+        <w:t>json</w:t>
+      </w:r>
+      <w:proofErr w:type="spellEnd"/>
+      <w:proofErr w:type="gramEnd"/>
+      <w:r>
+        <w:rPr>
+          <w:rFonts w:ascii="Consolas" w:hAnsi="Consolas" w:cs="Consolas"/>
+          <w:color w:val="000000"/>
+        </w:rPr>
+        <w:t> = content</w:t>
+      </w:r>
+    </w:p>
+    <w:p>
+      <w:pPr>
+        <w:pStyle w:val="HTMLPreformatted"/>
+        <w:shd w:val="clear" w:color="auto" w:fill="FFFFFF"/>
+        <w:rPr>
+          <w:rFonts w:ascii="Consolas" w:hAnsi="Consolas" w:cs="Consolas"/>
+          <w:color w:val="000000"/>
+        </w:rPr>
+      </w:pPr>
+      <w:r>
+        <w:rPr>
+          <w:rFonts w:ascii="Consolas" w:hAnsi="Consolas" w:cs="Consolas"/>
+          <w:color w:val="000000"/>
+        </w:rPr>
         <w:t xml:space="preserve">            </w:t>
       </w:r>
-      <w:bookmarkStart w:id="0" w:name="_GoBack"/>
-      <w:bookmarkEnd w:id="0"/>
       <w:r>
         <w:rPr>
           <w:rFonts w:ascii="Consolas" w:hAnsi="Consolas" w:cs="Consolas"/>
@@ -3746,12 +5433,55 @@
         </w:rPr>
         <w:t>    </w:t>
       </w:r>
-      <w:r>
-        <w:rPr>
-          <w:rFonts w:ascii="Consolas" w:hAnsi="Consolas" w:cs="Consolas"/>
-          <w:color w:val="000000"/>
-        </w:rPr>
-        <w:t>Assert.That(response.StatusCode = HttpStatusCode.OK)</w:t>
+      <w:proofErr w:type="spellStart"/>
+      <w:proofErr w:type="gramStart"/>
+      <w:r>
+        <w:rPr>
+          <w:rFonts w:ascii="Consolas" w:hAnsi="Consolas" w:cs="Consolas"/>
+          <w:color w:val="000000"/>
+        </w:rPr>
+        <w:t>Assert.That</w:t>
+      </w:r>
+      <w:proofErr w:type="spellEnd"/>
+      <w:r>
+        <w:rPr>
+          <w:rFonts w:ascii="Consolas" w:hAnsi="Consolas" w:cs="Consolas"/>
+          <w:color w:val="000000"/>
+        </w:rPr>
+        <w:t>(</w:t>
+      </w:r>
+      <w:proofErr w:type="spellStart"/>
+      <w:proofErr w:type="gramEnd"/>
+      <w:r>
+        <w:rPr>
+          <w:rFonts w:ascii="Consolas" w:hAnsi="Consolas" w:cs="Consolas"/>
+          <w:color w:val="000000"/>
+        </w:rPr>
+        <w:t>response.StatusCode</w:t>
+      </w:r>
+      <w:proofErr w:type="spellEnd"/>
+      <w:r>
+        <w:rPr>
+          <w:rFonts w:ascii="Consolas" w:hAnsi="Consolas" w:cs="Consolas"/>
+          <w:color w:val="000000"/>
+        </w:rPr>
+        <w:t> = </w:t>
+      </w:r>
+      <w:proofErr w:type="spellStart"/>
+      <w:r>
+        <w:rPr>
+          <w:rFonts w:ascii="Consolas" w:hAnsi="Consolas" w:cs="Consolas"/>
+          <w:color w:val="000000"/>
+        </w:rPr>
+        <w:t>HttpStatusCode.OK</w:t>
+      </w:r>
+      <w:proofErr w:type="spellEnd"/>
+      <w:r>
+        <w:rPr>
+          <w:rFonts w:ascii="Consolas" w:hAnsi="Consolas" w:cs="Consolas"/>
+          <w:color w:val="000000"/>
+        </w:rPr>
+        <w:t>)</w:t>
       </w:r>
     </w:p>
     <w:p>
@@ -3799,7 +5529,27 @@
           <w:sz w:val="20"/>
           <w:szCs w:val="20"/>
         </w:rPr>
-        <w:t>// In the case above, we will retrieve a JSON array.</w:t>
+        <w:t>// </w:t>
+      </w:r>
+      <w:proofErr w:type="gramStart"/>
+      <w:r>
+        <w:rPr>
+          <w:rFonts w:ascii="Consolas" w:eastAsia="Times New Roman" w:hAnsi="Consolas" w:cs="Consolas"/>
+          <w:color w:val="008000"/>
+          <w:sz w:val="20"/>
+          <w:szCs w:val="20"/>
+        </w:rPr>
+        <w:t>In</w:t>
+      </w:r>
+      <w:proofErr w:type="gramEnd"/>
+      <w:r>
+        <w:rPr>
+          <w:rFonts w:ascii="Consolas" w:eastAsia="Times New Roman" w:hAnsi="Consolas" w:cs="Consolas"/>
+          <w:color w:val="008000"/>
+          <w:sz w:val="20"/>
+          <w:szCs w:val="20"/>
+        </w:rPr>
+        <w:t> the case above, we will retrieve a JSON array.</w:t>
       </w:r>
     </w:p>
     <w:p>
@@ -3838,7 +5588,27 @@
           <w:sz w:val="20"/>
           <w:szCs w:val="20"/>
         </w:rPr>
-        <w:t>                Assert.IsAssignableFrom&lt;Newtonsoft.Json.Linq.JArray&gt;(json)</w:t>
+        <w:t>                Assert.IsAssignableFrom&lt;Newtonsoft.Json.Linq.JArray</w:t>
+      </w:r>
+      <w:proofErr w:type="gramStart"/>
+      <w:r>
+        <w:rPr>
+          <w:rFonts w:ascii="Consolas" w:eastAsia="Times New Roman" w:hAnsi="Consolas" w:cs="Consolas"/>
+          <w:color w:val="000000"/>
+          <w:sz w:val="20"/>
+          <w:szCs w:val="20"/>
+        </w:rPr>
+        <w:t>&gt;(</w:t>
+      </w:r>
+      <w:proofErr w:type="gramEnd"/>
+      <w:r>
+        <w:rPr>
+          <w:rFonts w:ascii="Consolas" w:eastAsia="Times New Roman" w:hAnsi="Consolas" w:cs="Consolas"/>
+          <w:color w:val="000000"/>
+          <w:sz w:val="20"/>
+          <w:szCs w:val="20"/>
+        </w:rPr>
+        <w:t>json)</w:t>
       </w:r>
     </w:p>
     <w:p>
@@ -3856,7 +5626,23 @@
           <w:rFonts w:ascii="Consolas" w:hAnsi="Consolas" w:cs="Consolas"/>
           <w:color w:val="000000"/>
         </w:rPr>
-        <w:t>| OK(_, content) </w:t>
+        <w:t>| </w:t>
+      </w:r>
+      <w:proofErr w:type="gramStart"/>
+      <w:r>
+        <w:rPr>
+          <w:rFonts w:ascii="Consolas" w:hAnsi="Consolas" w:cs="Consolas"/>
+          <w:color w:val="000000"/>
+        </w:rPr>
+        <w:t>OK(</w:t>
+      </w:r>
+      <w:proofErr w:type="gramEnd"/>
+      <w:r>
+        <w:rPr>
+          <w:rFonts w:ascii="Consolas" w:hAnsi="Consolas" w:cs="Consolas"/>
+          <w:color w:val="000000"/>
+        </w:rPr>
+        <w:t>_, content) </w:t>
       </w:r>
       <w:r>
         <w:rPr>
@@ -3880,7 +5666,15 @@
         </w:numPr>
       </w:pPr>
       <w:r>
-        <w:t>Launch the web application, then start the Console project. You may need to change the RequestUri to hit your web API. Change the URI to another web site to see how your Active Patterns respond.</w:t>
+        <w:t xml:space="preserve">Launch the web application, then start the Console project. You may need to change the </w:t>
+      </w:r>
+      <w:proofErr w:type="spellStart"/>
+      <w:r>
+        <w:t>RequestUri</w:t>
+      </w:r>
+      <w:proofErr w:type="spellEnd"/>
+      <w:r>
+        <w:t xml:space="preserve"> to hit your web API. Change the URI to another web site to see how your Active Patterns respond.</w:t>
       </w:r>
     </w:p>
     <w:p>
@@ -3933,13 +5727,22 @@
         </w:numPr>
       </w:pPr>
       <w:r>
+        <w:lastRenderedPageBreak/>
         <w:t xml:space="preserve">We didn’t have time to touch on hypermedia. </w:t>
       </w:r>
       <w:r>
         <w:t xml:space="preserve">The current implementation doesn’t take advantage of hypermedia and constructs URLs in the JavaScript (script.js). When a GET is issued against /guitars, return a Link property along with the Name, and </w:t>
       </w:r>
       <w:r>
-        <w:t>in script.js, read this link property rather than constructing the URL. See the AzureFSharpOwin sample for the implementation.</w:t>
+        <w:t xml:space="preserve">in script.js, read this link property rather than constructing the URL. See the </w:t>
+      </w:r>
+      <w:proofErr w:type="spellStart"/>
+      <w:r>
+        <w:t>AzureFSharpOwin</w:t>
+      </w:r>
+      <w:proofErr w:type="spellEnd"/>
+      <w:r>
+        <w:t xml:space="preserve"> sample for the implementation.</w:t>
       </w:r>
       <w:r>
         <w:t xml:space="preserve"> </w:t>
@@ -3954,11 +5757,24 @@
         </w:numPr>
       </w:pPr>
       <w:r>
-        <w:t>Advanced: Replace the HttpResource type</w:t>
-      </w:r>
-      <w:r>
-        <w:t xml:space="preserve"> in System.Web.Http.fs</w:t>
-      </w:r>
+        <w:t xml:space="preserve">Advanced: Replace the </w:t>
+      </w:r>
+      <w:proofErr w:type="spellStart"/>
+      <w:r>
+        <w:t>HttpResource</w:t>
+      </w:r>
+      <w:proofErr w:type="spellEnd"/>
+      <w:r>
+        <w:t xml:space="preserve"> type</w:t>
+      </w:r>
+      <w:r>
+        <w:t xml:space="preserve"> in </w:t>
+      </w:r>
+      <w:proofErr w:type="spellStart"/>
+      <w:r>
+        <w:t>System.Web.Http.fs</w:t>
+      </w:r>
+      <w:proofErr w:type="spellEnd"/>
       <w:r>
         <w:t xml:space="preserve"> with an implementation that replaces the default routing mechanism with Active Patterns. Consider the following uses:</w:t>
       </w:r>
@@ -3972,7 +5788,23 @@
         </w:numPr>
       </w:pPr>
       <w:r>
-        <w:t>Pattern match against the RequestUri property of the HttpRequestMessage, and parse and return the values of any template placeholders in the Active Pattern result.</w:t>
+        <w:t xml:space="preserve">Pattern match against the </w:t>
+      </w:r>
+      <w:proofErr w:type="spellStart"/>
+      <w:r>
+        <w:t>RequestUri</w:t>
+      </w:r>
+      <w:proofErr w:type="spellEnd"/>
+      <w:r>
+        <w:t xml:space="preserve"> property of the </w:t>
+      </w:r>
+      <w:proofErr w:type="spellStart"/>
+      <w:r>
+        <w:t>HttpRequestMessage</w:t>
+      </w:r>
+      <w:proofErr w:type="spellEnd"/>
+      <w:r>
+        <w:t>, and parse and return the values of any template placeholders in the Active Pattern result.</w:t>
       </w:r>
     </w:p>
     <w:p>

</xml_diff>